<commit_message>
Clean up code for ReadWellRightsFromHydroBase for simple approach.  This version is ready for production testing.
</commit_message>
<xml_diff>
--- a/UserManual/Word/60_Command_ReadWellRightsFromHydroBase.docx
+++ b/UserManual/Word/60_Command_ReadWellRightsFromHydroBase.docx
@@ -98,16 +98,45 @@
     <w:p/>
     <w:p>
       <w:r>
-        <w:t xml:space="preserve">As of StateDMI version 4.x, a new approach has been implemented as the default.  Instead of using detailed parcel data to split well water right decree and permit yield amount, parcels served by a well right/permit are assigned the full well decree (or permit yield).  </w:t>
-      </w:r>
-      <w:r>
-        <w:t xml:space="preserve">For groundwater-only well setations, the new approach is to provide the well identifiers using WDID and permit identifiers, rather than parcels.  </w:t>
+        <w:t xml:space="preserve">As of StateDMI version 4.x, a new </w:t>
+      </w:r>
+      <w:r>
+        <w:t xml:space="preserve">Simple </w:t>
+      </w:r>
+      <w:r>
+        <w:t xml:space="preserve">approach has been implemented as the default.  Instead of using detailed parcel data to split well water right decree and permit yield amount, parcels served by a well right/permit are assigned the full well decree (or permit yield).  </w:t>
+      </w:r>
+      <w:r>
+        <w:t xml:space="preserve">For groundwater-only well </w:t>
+      </w:r>
+      <w:r>
+        <w:t>stations</w:t>
+      </w:r>
+      <w:r>
+        <w:t xml:space="preserve">, the new approach is to provide the well identifiers using WDID and permit identifiers, rather than parcels.  </w:t>
       </w:r>
       <w:r>
         <w:t>Duplicates resulting from this assignment, within the same explicit or aggregate well, are removed.  However, the well’s full decree/yield may be assigned to multiple model well stations.  This approach recognizes that the complexity of splitting right/permit data makes it difficult to verify data.  Additionally, groundwater-only supply is typically limited by other data in model datasets.</w:t>
       </w:r>
-    </w:p>
-    <w:p/>
+      <w:r>
+        <w:t xml:space="preserve">  StateDMI 4.x also allows </w:t>
+      </w:r>
+      <w:r>
+        <w:t xml:space="preserve">use of 11 digit parcel IDs </w:t>
+      </w:r>
+      <w:r>
+        <w:t>in the StateMod well right file, consistent with recent irrigated lands assessment data layers, whereas</w:t>
+      </w:r>
+      <w:r>
+        <w:t xml:space="preserve"> the </w:t>
+      </w:r>
+      <w:r>
+        <w:t xml:space="preserve">Legacy version cannot, </w:t>
+      </w:r>
+      <w:r>
+        <w:t>particularly if the merge command is used.</w:t>
+      </w:r>
+    </w:p>
     <w:p>
       <w:r>
         <w:t>The following figure illustrates possible water supply for parcels.</w:t>
@@ -236,7 +265,11 @@
         <w:t xml:space="preserve">specified with a list of well WDIDs and/or permit receipts </w:t>
       </w:r>
       <w:r>
-        <w:t xml:space="preserve">as of StateDMI 4.x, and </w:t>
+        <w:t xml:space="preserve">as of StateDMI </w:t>
+      </w:r>
+      <w:r>
+        <w:lastRenderedPageBreak/>
+        <w:t xml:space="preserve">4.x, and </w:t>
       </w:r>
       <w:r>
         <w:t>in earlier versions of StateDMI</w:t>
@@ -251,11 +284,7 @@
         <w:t xml:space="preserve"> identifiers)</w:t>
       </w:r>
       <w:r>
-        <w:t xml:space="preserve">.  For StateMod, well-only lands are </w:t>
-      </w:r>
-      <w:r>
-        <w:lastRenderedPageBreak/>
-        <w:t>well stations that do not have a related diversion station</w:t>
+        <w:t>.  For StateMod, well-only lands are well stations that do not have a related diversion station</w:t>
       </w:r>
       <w:r>
         <w:t xml:space="preserve"> (and consequently also are </w:t>
@@ -459,6 +488,33 @@
       </w:r>
       <w:r>
         <w:t>) and “well” refers to a hole in the ground that has physical characteristics, water rights, and/or well permits, and a relationship with one or more parcels.</w:t>
+      </w:r>
+    </w:p>
+    <w:p/>
+    <w:p>
+      <w:r>
+        <w:t xml:space="preserve">StateDMI </w:t>
+      </w:r>
+      <w:r>
+        <w:t xml:space="preserve">only reads </w:t>
+      </w:r>
+      <w:r>
+        <w:t>water rights with use type</w:t>
+      </w:r>
+      <w:r>
+        <w:t xml:space="preserve"> that includes IRR and the right must be absolute (or APEX if </w:t>
+      </w:r>
+      <w:r>
+        <w:rPr>
+          <w:rStyle w:val="RTiSWDocLiteralText"/>
+        </w:rPr>
+        <w:t>UseApex=True</w:t>
+      </w:r>
+      <w:r>
+        <w:t>)</w:t>
+      </w:r>
+      <w:r>
+        <w:t>.</w:t>
       </w:r>
     </w:p>
     <w:p/>
@@ -511,16 +567,7 @@
     <w:p/>
     <w:p>
       <w:r>
-        <w:t>Note that sometimes redundant queries are performed</w:t>
-      </w:r>
-      <w:r>
-        <w:t xml:space="preserve"> at different levels</w:t>
-      </w:r>
-      <w:r>
-        <w:t>.   This allows the same low-level code to be used regardless of how wells are specified in collections.</w:t>
-      </w:r>
-      <w:r>
-        <w:t xml:space="preserve">  The queries are generally fast so this does not seem to be an issue.</w:t>
+        <w:t>Note that sometimes redundant queries are performed at different levels.   This allows the same low-level code to be used regardless of how wells are specified in collections.  The queries are generally fast so this does not seem to be an issue.</w:t>
       </w:r>
     </w:p>
     <w:p/>
@@ -533,10 +580,7 @@
         </w:numPr>
       </w:pPr>
       <w:r>
-        <w:t>First evaluate the well station data from the input list, and aggregate/system information.</w:t>
-      </w:r>
-      <w:r>
-        <w:t xml:space="preserve">  Keep track internally whether a well station is a collection or explicitly modeled.  If a collection, determine whether an aggregate, or system.</w:t>
+        <w:t>First evaluate the well station data from the input list, and aggregate/system information.  Keep track internally whether a well station is a collection or explicitly modeled.  If a collection, determine whether an aggregate, or system.</w:t>
       </w:r>
     </w:p>
     <w:p>
@@ -548,6 +592,7 @@
         </w:numPr>
       </w:pPr>
       <w:r>
+        <w:lastRenderedPageBreak/>
         <w:t>If a D&amp;W collection (aggregate/system) specified using a list a ditch WDIDs:</w:t>
       </w:r>
     </w:p>
@@ -572,7 +617,6 @@
         </w:numPr>
       </w:pPr>
       <w:r>
-        <w:lastRenderedPageBreak/>
         <w:t xml:space="preserve">Get the list of ditch IDs that form the aggregate/system (will have been specified with </w:t>
       </w:r>
       <w:r>
@@ -741,16 +785,7 @@
         </w:numPr>
       </w:pPr>
       <w:r>
-        <w:t>I</w:t>
-      </w:r>
-      <w:r>
-        <w:t>f well right WDID is being processed</w:t>
-      </w:r>
-      <w:r>
-        <w:t xml:space="preserve"> (because WDID exists as determined above)</w:t>
-      </w:r>
-      <w:r>
-        <w:t>, read net amount water rights from the vw_CDSS_NetAmts view.  Assign data to the StateMod well right object:</w:t>
+        <w:t>If well right WDID is being processed (because WDID exists as determined above), read net amount water rights from the vw_CDSS_NetAmts view.  Assign data to the StateMod well right object:</w:t>
       </w:r>
     </w:p>
     <w:p>
@@ -827,6 +862,9 @@
       <w:r>
         <w:t>parameters).</w:t>
       </w:r>
+      <w:r>
+        <w:t xml:space="preserve"> The options for outputting the Well Right ID use the structure ID, not the WDID from the well.</w:t>
+      </w:r>
     </w:p>
     <w:p>
       <w:pPr>
@@ -891,7 +929,11 @@
         <w:t xml:space="preserve"> and a well permit receipt does exist)</w:t>
       </w:r>
       <w:r>
-        <w:t>, use the data from HydroBase vw_CDSS_Wells table for well yield, etc.  This is because HydroBase is typically not distributed with full well permit tables</w:t>
+        <w:t xml:space="preserve">, use the data from HydroBase vw_CDSS_Wells table for well yield, etc.  This is because HydroBase is typically not distributed with full well </w:t>
+      </w:r>
+      <w:r>
+        <w:lastRenderedPageBreak/>
+        <w:t>permit tables</w:t>
       </w:r>
       <w:r>
         <w:t xml:space="preserve"> and the vw_CDSS_Wells table is the only source of well permit data</w:t>
@@ -933,7 +975,6 @@
         </w:numPr>
       </w:pPr>
       <w:r>
-        <w:lastRenderedPageBreak/>
         <w:t xml:space="preserve">If </w:t>
       </w:r>
       <w:r>
@@ -943,19 +984,7 @@
         <w:t>UseApex=True</w:t>
       </w:r>
       <w:r>
-        <w:t xml:space="preserve">, add the </w:t>
-      </w:r>
-      <w:r>
-        <w:t xml:space="preserve">yield </w:t>
-      </w:r>
-      <w:r>
-        <w:t xml:space="preserve">APEX </w:t>
-      </w:r>
-      <w:r>
-        <w:t>to the decree</w:t>
-      </w:r>
-      <w:r>
-        <w:t>.</w:t>
+        <w:t>, add the yield APEX to the decree.</w:t>
       </w:r>
     </w:p>
     <w:p>
@@ -1025,21 +1054,12 @@
           <w:ilvl w:val="2"/>
           <w:numId w:val="30"/>
         </w:numPr>
-        <w:rPr>
-          <w:highlight w:val="yellow"/>
-        </w:rPr>
-      </w:pPr>
-      <w:r>
-        <w:rPr>
-          <w:highlight w:val="yellow"/>
-        </w:rPr>
-        <w:t>If WDID was requested but no rights were returned, and receipt is also available for the record, then read the receipt data as per the first case above.  This could be an issue if the water right was abandoned but permit data exist</w:t>
-      </w:r>
-      <w:r>
-        <w:rPr>
-          <w:highlight w:val="yellow"/>
-        </w:rPr>
-        <w:t>.</w:t>
+      </w:pPr>
+      <w:r>
+        <w:t xml:space="preserve">If WDID was requested but no rights were returned, and receipt is also available for the record, </w:t>
+      </w:r>
+      <w:r>
+        <w:t>the receipt will not be processed.  In other words, the WDID will take precedent. This is different from the Legacy approach.</w:t>
       </w:r>
     </w:p>
     <w:p>
@@ -1063,7 +1083,70 @@
         </w:numPr>
       </w:pPr>
       <w:r>
-        <w:t>Verify that the well station’s StateMod data indicate that it is a D&amp;W node.  If not, generate an error.</w:t>
+        <w:t xml:space="preserve">Get the list of well IDs that form the aggregate/system (will have been specified with </w:t>
+      </w:r>
+      <w:r>
+        <w:rPr>
+          <w:rStyle w:val="RTiSWDocLiteralText"/>
+        </w:rPr>
+        <w:t>Set</w:t>
+      </w:r>
+      <w:r>
+        <w:rPr>
+          <w:rStyle w:val="RTiSWDocLiteralText"/>
+        </w:rPr>
+        <w:t>Well</w:t>
+      </w:r>
+      <w:r>
+        <w:rPr>
+          <w:rStyle w:val="RTiSWDocLiteralText"/>
+        </w:rPr>
+        <w:t>Aggregate()</w:t>
+      </w:r>
+      <w:r>
+        <w:rPr>
+          <w:rStyle w:val="RTiSWDocLiteralText"/>
+        </w:rPr>
+        <w:t>, SetWellAggregateFromList()</w:t>
+      </w:r>
+      <w:r>
+        <w:t xml:space="preserve">, </w:t>
+      </w:r>
+      <w:r>
+        <w:rPr>
+          <w:rStyle w:val="RTiSWDocLiteralText"/>
+        </w:rPr>
+        <w:t>Set</w:t>
+      </w:r>
+      <w:r>
+        <w:rPr>
+          <w:rStyle w:val="RTiSWDocLiteralText"/>
+        </w:rPr>
+        <w:t>Well</w:t>
+      </w:r>
+      <w:r>
+        <w:rPr>
+          <w:rStyle w:val="RTiSWDocLiteralText"/>
+        </w:rPr>
+        <w:t>System()</w:t>
+      </w:r>
+      <w:r>
+        <w:t xml:space="preserve">, and </w:t>
+      </w:r>
+      <w:r>
+        <w:rPr>
+          <w:rStyle w:val="RTiSWDocLiteralText"/>
+        </w:rPr>
+        <w:t>SetWellSystemFromList</w:t>
+      </w:r>
+      <w:r>
+        <w:rPr>
+          <w:rStyle w:val="RTiSWDocLiteralText"/>
+        </w:rPr>
+        <w:t>()</w:t>
+      </w:r>
+      <w:r>
+        <w:t xml:space="preserve"> commands).</w:t>
       </w:r>
     </w:p>
     <w:p>
@@ -1075,70 +1158,28 @@
         </w:numPr>
       </w:pPr>
       <w:r>
-        <w:t xml:space="preserve">Get the list of well IDs that form the aggregate/system (will have been specified with </w:t>
-      </w:r>
-      <w:r>
-        <w:rPr>
-          <w:rStyle w:val="RTiSWDocLiteralText"/>
-        </w:rPr>
-        <w:t>Set</w:t>
-      </w:r>
-      <w:r>
-        <w:rPr>
-          <w:rStyle w:val="RTiSWDocLiteralText"/>
-        </w:rPr>
-        <w:t>Well</w:t>
-      </w:r>
-      <w:r>
-        <w:rPr>
-          <w:rStyle w:val="RTiSWDocLiteralText"/>
-        </w:rPr>
-        <w:t>Aggregate()</w:t>
-      </w:r>
-      <w:r>
-        <w:rPr>
-          <w:rStyle w:val="RTiSWDocLiteralText"/>
-        </w:rPr>
-        <w:t>, SetWellAggregateFromList()</w:t>
-      </w:r>
-      <w:r>
-        <w:t xml:space="preserve">, </w:t>
-      </w:r>
-      <w:r>
-        <w:rPr>
-          <w:rStyle w:val="RTiSWDocLiteralText"/>
-        </w:rPr>
-        <w:t>Set</w:t>
-      </w:r>
-      <w:r>
-        <w:rPr>
-          <w:rStyle w:val="RTiSWDocLiteralText"/>
-        </w:rPr>
-        <w:t>Well</w:t>
-      </w:r>
-      <w:r>
-        <w:rPr>
-          <w:rStyle w:val="RTiSWDocLiteralText"/>
-        </w:rPr>
-        <w:t>System()</w:t>
-      </w:r>
-      <w:r>
-        <w:t xml:space="preserve">, and </w:t>
-      </w:r>
-      <w:r>
-        <w:rPr>
-          <w:rStyle w:val="RTiSWDocLiteralText"/>
-        </w:rPr>
-        <w:t>SetWellSystemFromList</w:t>
-      </w:r>
-      <w:r>
-        <w:rPr>
-          <w:rStyle w:val="RTiSWDocLiteralText"/>
-        </w:rPr>
-        <w:t>()</w:t>
-      </w:r>
-      <w:r>
-        <w:t xml:space="preserve"> commands).</w:t>
+        <w:t>For each well ID in the list, r</w:t>
+      </w:r>
+      <w:r>
+        <w:t>ead the well rights using a process similar to 2.b.iii above, except that the well part type is known as either a WDID or well permit receipt based on the aggregate/system specification</w:t>
+      </w:r>
+      <w:r>
+        <w:t xml:space="preserve"> (via internal call to readHydroBaseWellRightsForWellStationsSimple)</w:t>
+      </w:r>
+      <w:r>
+        <w:t>.</w:t>
+      </w:r>
+    </w:p>
+    <w:p>
+      <w:pPr>
+        <w:pStyle w:val="ListParagraph"/>
+        <w:numPr>
+          <w:ilvl w:val="0"/>
+          <w:numId w:val="30"/>
+        </w:numPr>
+      </w:pPr>
+      <w:r>
+        <w:t>If a D&amp;W (diversion and well) for single ditch:</w:t>
       </w:r>
     </w:p>
     <w:p>
@@ -1150,22 +1191,22 @@
         </w:numPr>
       </w:pPr>
       <w:r>
-        <w:t>For each well ID in the list, r</w:t>
-      </w:r>
-      <w:r>
-        <w:t>ead the well rights using a process similar to 2.b.iii above, except that the well part type is known as either a WDID or well permit receipt based on the aggregate/system specification</w:t>
-      </w:r>
-      <w:r>
-        <w:t xml:space="preserve"> </w:t>
-      </w:r>
-      <w:r>
-        <w:t>(via internal call to readHydroBaseWellRightsForWellStationsSimple</w:t>
-      </w:r>
-      <w:r>
-        <w:t>)</w:t>
-      </w:r>
-      <w:r>
-        <w:t>.</w:t>
+        <w:t>Set the diversion ID to the single WDID specified for the ditch (no aggregate/system list is used).</w:t>
+      </w:r>
+    </w:p>
+    <w:p>
+      <w:pPr>
+        <w:pStyle w:val="ListParagraph"/>
+        <w:numPr>
+          <w:ilvl w:val="1"/>
+          <w:numId w:val="30"/>
+        </w:numPr>
+      </w:pPr>
+      <w:r>
+        <w:t xml:space="preserve">Read the well rights for the list of </w:t>
+      </w:r>
+      <w:r>
+        <w:t>1 collection parts, using same logic as step 2.</w:t>
       </w:r>
     </w:p>
     <w:p>
@@ -1177,7 +1218,7 @@
         </w:numPr>
       </w:pPr>
       <w:r>
-        <w:t>If a D&amp;W (diversion and well) for single ditch:</w:t>
+        <w:t>If an explicit well for groundwater-only supply specified using a single well identifier:</w:t>
       </w:r>
     </w:p>
     <w:p>
@@ -1189,114 +1230,7 @@
         </w:numPr>
       </w:pPr>
       <w:r>
-        <w:t>Set the diversion ID to the single WDID specified for the ditch (no aggregate/system list is used).</w:t>
-      </w:r>
-    </w:p>
-    <w:p>
-      <w:pPr>
-        <w:pStyle w:val="ListParagraph"/>
-        <w:numPr>
-          <w:ilvl w:val="1"/>
-          <w:numId w:val="30"/>
-        </w:numPr>
-      </w:pPr>
-      <w:r>
-        <w:t xml:space="preserve">Read the well rights for the list of </w:t>
-      </w:r>
-      <w:r>
-        <w:t>1 collection parts, using same logic as step 2.</w:t>
-      </w:r>
-    </w:p>
-    <w:p>
-      <w:pPr>
-        <w:pStyle w:val="ListParagraph"/>
-        <w:numPr>
-          <w:ilvl w:val="0"/>
-          <w:numId w:val="30"/>
-        </w:numPr>
-      </w:pPr>
-      <w:r>
-        <w:t>If an explicit well for groundwater-only supply specified using a single well identifier:</w:t>
-      </w:r>
-    </w:p>
-    <w:p>
-      <w:pPr>
-        <w:pStyle w:val="ListParagraph"/>
-        <w:numPr>
-          <w:ilvl w:val="1"/>
-          <w:numId w:val="30"/>
-        </w:numPr>
-      </w:pPr>
-      <w:r>
-        <w:t xml:space="preserve">Determine whether the station is a structure with WDID or well with permit (checks the </w:t>
-      </w:r>
-      <w:r>
-        <w:rPr>
-          <w:rStyle w:val="RTiSWDocLiteralText"/>
-        </w:rPr>
-        <w:t>PermitIDPattern</w:t>
-      </w:r>
-      <w:r>
-        <w:t xml:space="preserve"> command parameter).  Because the model well station ID is used, it must match a WDID or well permit receipt number in HydroBase.</w:t>
-      </w:r>
-    </w:p>
-    <w:p>
-      <w:pPr>
-        <w:pStyle w:val="ListParagraph"/>
-        <w:numPr>
-          <w:ilvl w:val="1"/>
-          <w:numId w:val="30"/>
-        </w:numPr>
-      </w:pPr>
-      <w:r>
-        <w:t>Read the well rights from Hy</w:t>
-      </w:r>
-      <w:r>
-        <w:t xml:space="preserve">droBase for the single well ID using logic similar to step 3 above.  The well is assumed to be a WDID if the well station ID results in water rights when querying the HydroBase net amounts table, or well permit receipt ID otherwise.  This determination needs to be more explicit, or </w:t>
-      </w:r>
-      <w:r>
-        <w:t>use a 1-well collection as per step 3</w:t>
-      </w:r>
-      <w:r>
-        <w:t>.</w:t>
-      </w:r>
-    </w:p>
-    <w:p>
-      <w:pPr>
-        <w:pStyle w:val="ListParagraph"/>
-        <w:numPr>
-          <w:ilvl w:val="1"/>
-          <w:numId w:val="30"/>
-        </w:numPr>
-        <w:rPr>
-          <w:highlight w:val="yellow"/>
-        </w:rPr>
-      </w:pPr>
-      <w:r>
-        <w:rPr>
-          <w:highlight w:val="yellow"/>
-        </w:rPr>
-        <w:t xml:space="preserve">If no well rights are returned and the initial read was NOT receipt, then try reading rights for a receipt with the station ID.  This </w:t>
-      </w:r>
-      <w:r>
-        <w:rPr>
-          <w:highlight w:val="yellow"/>
-        </w:rPr>
-        <w:t>may need to be removed</w:t>
-      </w:r>
-      <w:r>
-        <w:rPr>
-          <w:highlight w:val="yellow"/>
-        </w:rPr>
-        <w:t xml:space="preserve"> if functionality is improved to specify WDID or permit</w:t>
-      </w:r>
-      <w:bookmarkStart w:id="1" w:name="_GoBack"/>
-      <w:bookmarkEnd w:id="1"/>
-      <w:r>
-        <w:rPr>
-          <w:highlight w:val="yellow"/>
-        </w:rPr>
-        <w:t>.</w:t>
+        <w:t>This mode is currently not enabled and failure message will result.  The work-around is to use a 1-well aggregate/system or use set commands to set the well right(s).</w:t>
       </w:r>
     </w:p>
     <w:p/>
@@ -1374,7 +1308,6 @@
     <w:p/>
     <w:p>
       <w:r>
-        <w:lastRenderedPageBreak/>
         <w:t xml:space="preserve">For each year being processed (specified by the </w:t>
       </w:r>
       <w:r>
@@ -1419,6 +1352,7 @@
         </w:numPr>
       </w:pPr>
       <w:r>
+        <w:lastRenderedPageBreak/>
         <w:t xml:space="preserve">If the location is a diversion station or collection specified with part type </w:t>
       </w:r>
       <w:r>
@@ -1880,11 +1814,7 @@
         <w:t>UseApex=True</w:t>
       </w:r>
       <w:r>
-        <w:t xml:space="preserve">, the alternate point/exchange values will also be added to the well right decree.  Because well rights typically have either the decree or the APEX (not both), this will result in water rights that are either the decree or the APEX value.  Multiply the right amount by the percent of the well that irrigates the parcel (AND </w:t>
-      </w:r>
-      <w:r>
-        <w:lastRenderedPageBreak/>
-        <w:t xml:space="preserve">the percent of the parcel that is irrigated by the ditch if the lands are associated with a ditch).  If warnings are generated, it may be due to older well matching data indicating that well rights should be in HydroBase; however, subsequent changes now result in no net amounts in the database.  </w:t>
+        <w:t xml:space="preserve">, the alternate point/exchange values will also be added to the well right decree.  Because well rights typically have either the decree or the APEX (not both), this will result in water rights that are either the decree or the APEX value.  Multiply the right amount by the percent of the well that irrigates the parcel (AND the percent of the parcel that is irrigated by the ditch if the lands are associated with a ditch).  If warnings are generated, it may be due to older well matching data indicating that well rights should be in HydroBase; however, subsequent changes now result in no net amounts in the database.  </w:t>
       </w:r>
       <w:r>
         <w:t>A</w:t>
@@ -1909,6 +1839,7 @@
         <w:ind w:left="1800"/>
       </w:pPr>
       <w:r>
+        <w:lastRenderedPageBreak/>
         <w:t xml:space="preserve">If </w:t>
       </w:r>
       <w:r>
@@ -2269,8 +2200,7 @@
                 <w:rFonts w:ascii="Courier New" w:hAnsi="Courier New" w:cs="Courier New"/>
                 <w:sz w:val="16"/>
               </w:rPr>
-              <w:lastRenderedPageBreak/>
-              <w:t>#&gt;---------eb----------------------eb----------eb--------------eb------eb------exb--exb--exb----e</w:t>
+              <w:t>#&gt;---------eb----------------------------------------------------------exb--------e</w:t>
             </w:r>
           </w:p>
           <w:p>
@@ -2363,6 +2293,7 @@
                 <w:rFonts w:ascii="Courier New" w:hAnsi="Courier New" w:cs="Courier New"/>
                 <w:sz w:val="16"/>
               </w:rPr>
+              <w:lastRenderedPageBreak/>
               <w:t xml:space="preserve">2005001     W0006 WELL NO 01        200812           38836.00000    </w:t>
             </w:r>
             <w:r>
@@ -2591,7 +2522,7 @@
       </w:r>
     </w:p>
     <w:p>
-      <w:bookmarkStart w:id="2" w:name="replaceValue"/>
+      <w:bookmarkStart w:id="1" w:name="replaceValue"/>
     </w:p>
     <w:p>
       <w:pPr>
@@ -2675,7 +2606,6 @@
         <w:rPr>
           <w:noProof/>
         </w:rPr>
-        <w:lastRenderedPageBreak/>
         <w:drawing>
           <wp:inline distT="0" distB="0" distL="0" distR="0">
             <wp:extent cx="5943600" cy="981710"/>
@@ -2750,6 +2680,7 @@
         <w:rPr>
           <w:noProof/>
         </w:rPr>
+        <w:lastRenderedPageBreak/>
         <w:drawing>
           <wp:inline distT="0" distB="0" distL="0" distR="0">
             <wp:extent cx="5943600" cy="1076325"/>
@@ -3034,7 +2965,6 @@
         <w:rPr>
           <w:noProof/>
         </w:rPr>
-        <w:lastRenderedPageBreak/>
         <w:drawing>
           <wp:inline distT="0" distB="0" distL="0" distR="0">
             <wp:extent cx="5943600" cy="862330"/>
@@ -3157,10 +3087,11 @@
         <w:pStyle w:val="RTiSWDocFigureTableTitle"/>
       </w:pPr>
       <w:r>
+        <w:lastRenderedPageBreak/>
         <w:t>Command Parameters</w:t>
       </w:r>
     </w:p>
-    <w:bookmarkEnd w:id="2"/>
+    <w:bookmarkEnd w:id="1"/>
     <w:p/>
     <w:tbl>
       <w:tblPr>
@@ -3595,7 +3526,6 @@
               <w:rPr>
                 <w:rStyle w:val="RTiSWDocLiteralText"/>
               </w:rPr>
-              <w:lastRenderedPageBreak/>
               <w:t>False</w:t>
             </w:r>
             <w:r>
@@ -3617,7 +3547,6 @@
               <w:rPr>
                 <w:rStyle w:val="RTiSWDocLiteralText"/>
               </w:rPr>
-              <w:lastRenderedPageBreak/>
               <w:t>True</w:t>
             </w:r>
           </w:p>
@@ -3701,6 +3630,7 @@
               <w:rPr>
                 <w:rStyle w:val="RTiSWDocLiteralText"/>
               </w:rPr>
+              <w:lastRenderedPageBreak/>
               <w:t>Year</w:t>
             </w:r>
           </w:p>
@@ -3901,7 +3831,6 @@
               <w:rPr>
                 <w:rStyle w:val="RTiSWDocLiteralText"/>
               </w:rPr>
-              <w:lastRenderedPageBreak/>
               <w:t>Default</w:t>
             </w:r>
           </w:p>
@@ -4007,7 +3936,11 @@
           </w:tcPr>
           <w:p>
             <w:r>
-              <w:t>Minimum decree to include, CFS.  Well permits are converted from GPM to CFS prior to checking the value.  Note that StateMod well right files typically have a precision of two digits after the decimal and therefore including small rights may result in a decree of zero (unless the rights sum/aggregate to a larger number).</w:t>
+              <w:t xml:space="preserve">Minimum decree to include, CFS.  Well permits are converted from GPM to CFS prior to checking the value.  Note that StateMod well right files typically have a precision of two digits after the decimal and therefore including small rights may </w:t>
+            </w:r>
+            <w:r>
+              <w:lastRenderedPageBreak/>
+              <w:t>result in a decree of zero (unless the rights sum/aggregate to a larger number).</w:t>
             </w:r>
           </w:p>
         </w:tc>
@@ -4027,6 +3960,7 @@
               <w:rPr>
                 <w:rStyle w:val="RTiSWDocLiteralText"/>
               </w:rPr>
+              <w:lastRenderedPageBreak/>
               <w:t>.0005</w:t>
             </w:r>
           </w:p>
@@ -4308,7 +4242,6 @@
               <w:t xml:space="preserve"> parameter.   This value should be used when wells are being explicitly modeled (no water right aggregation), such as </w:t>
             </w:r>
             <w:r>
-              <w:lastRenderedPageBreak/>
               <w:t xml:space="preserve">on the South Platte.  For </w:t>
             </w:r>
             <w:r>
@@ -4364,7 +4297,11 @@
               </w:r>
             </w:smartTag>
             <w:r>
-              <w:t xml:space="preserve"> requires that wells are not aggregated and using the </w:t>
+              <w:t xml:space="preserve"> </w:t>
+            </w:r>
+            <w:r>
+              <w:lastRenderedPageBreak/>
+              <w:t xml:space="preserve">requires that wells are not aggregated and using the </w:t>
             </w:r>
             <w:r>
               <w:rPr>
@@ -4849,11 +4786,7 @@
               <w:t xml:space="preserve">) </w:t>
             </w:r>
             <w:r>
-              <w:t xml:space="preserve">Use well station </w:t>
-            </w:r>
-            <w:r>
-              <w:lastRenderedPageBreak/>
-              <w:t>identifier and zero-padded water right count for number of digits matching total count.</w:t>
+              <w:t>Use well station identifier and zero-padded water right count for number of digits matching total count.</w:t>
             </w:r>
           </w:p>
           <w:p>
@@ -4915,6 +4848,7 @@
               <w:rPr>
                 <w:rStyle w:val="RTiSWDocLiteralText"/>
               </w:rPr>
+              <w:lastRenderedPageBreak/>
               <w:t>:PE</w:t>
             </w:r>
             <w:r>
@@ -5169,6 +5103,50 @@
         </w:tc>
       </w:tr>
     </w:tbl>
+    <w:p/>
+    <w:p>
+      <w:pPr>
+        <w:rPr>
+          <w:color w:val="000000"/>
+        </w:rPr>
+      </w:pPr>
+      <w:r>
+        <w:rPr>
+          <w:color w:val="000000"/>
+        </w:rPr>
+        <w:t xml:space="preserve">The following example command file for </w:t>
+      </w:r>
+      <w:r>
+        <w:rPr>
+          <w:rStyle w:val="RTiSWDocLiteralText"/>
+        </w:rPr>
+        <w:t>Approach=</w:t>
+      </w:r>
+      <w:r>
+        <w:rPr>
+          <w:rStyle w:val="RTiSWDocLiteralText"/>
+        </w:rPr>
+        <w:t>Simple</w:t>
+      </w:r>
+      <w:r>
+        <w:rPr>
+          <w:color w:val="000000"/>
+        </w:rPr>
+        <w:t xml:space="preserve"> illustrates how well rights can be defined, sorted, checked, and written to a StateMod file:</w:t>
+      </w:r>
+    </w:p>
+    <w:p/>
+    <w:p>
+      <w:pPr>
+        <w:ind w:left="720" w:firstLine="720"/>
+      </w:pPr>
+      <w:r>
+        <w:rPr>
+          <w:highlight w:val="yellow"/>
+        </w:rPr>
+        <w:t>Need to insert example.</w:t>
+      </w:r>
+    </w:p>
     <w:p/>
     <w:p>
       <w:pPr>
@@ -5564,8 +5542,164 @@
                 <w:sz w:val="18"/>
                 <w:szCs w:val="18"/>
               </w:rPr>
+              <w:t># rrb Same as provided by LRE as Sp_GWAgg_xxxx.csv except non WD 01 and 64 removed</w:t>
+            </w:r>
+          </w:p>
+          <w:p>
+            <w:pPr>
+              <w:pStyle w:val="PlainText"/>
+              <w:rPr>
+                <w:sz w:val="18"/>
+                <w:szCs w:val="18"/>
+              </w:rPr>
+            </w:pPr>
+            <w:r>
+              <w:rPr>
+                <w:sz w:val="18"/>
+                <w:szCs w:val="18"/>
+              </w:rPr>
+              <w:t>SetWellSystemFromList(ListFile="..\Sp2008L_GWAgg_1956.csv",Year=1956,Div=1,</w:t>
+            </w:r>
+          </w:p>
+          <w:p>
+            <w:pPr>
+              <w:pStyle w:val="PlainText"/>
+              <w:rPr>
+                <w:sz w:val="18"/>
+                <w:szCs w:val="18"/>
+              </w:rPr>
+            </w:pPr>
+            <w:r>
+              <w:rPr>
+                <w:sz w:val="18"/>
+                <w:szCs w:val="18"/>
+              </w:rPr>
+              <w:t xml:space="preserve">  </w:t>
+            </w:r>
+            <w:r>
+              <w:rPr>
+                <w:sz w:val="18"/>
+                <w:szCs w:val="18"/>
+              </w:rPr>
+              <w:t>PartType=Parcel,IDCol=1,PartIDsCol=2,PartsListedHow=InColumn)</w:t>
+            </w:r>
+          </w:p>
+          <w:p>
+            <w:pPr>
+              <w:pStyle w:val="PlainText"/>
+              <w:rPr>
+                <w:sz w:val="18"/>
+                <w:szCs w:val="18"/>
+              </w:rPr>
+            </w:pPr>
+            <w:r>
+              <w:rPr>
+                <w:sz w:val="18"/>
+                <w:szCs w:val="18"/>
+              </w:rPr>
+              <w:t>SetWellSystemFromList(ListFile="..\Sp2008L_GWAgg_1976.csv",Year=1976,Div=1,</w:t>
+            </w:r>
+          </w:p>
+          <w:p>
+            <w:pPr>
+              <w:pStyle w:val="PlainText"/>
+              <w:rPr>
+                <w:sz w:val="18"/>
+                <w:szCs w:val="18"/>
+              </w:rPr>
+            </w:pPr>
+            <w:r>
+              <w:rPr>
+                <w:sz w:val="18"/>
+                <w:szCs w:val="18"/>
+              </w:rPr>
+              <w:t xml:space="preserve">  </w:t>
+            </w:r>
+            <w:r>
+              <w:rPr>
+                <w:sz w:val="18"/>
+                <w:szCs w:val="18"/>
+              </w:rPr>
+              <w:t>PartType=Parcel,IDCol=1,PartIDsCol=2,PartsListedHow=InColumn)</w:t>
+            </w:r>
+          </w:p>
+          <w:p>
+            <w:pPr>
+              <w:pStyle w:val="PlainText"/>
+              <w:rPr>
+                <w:sz w:val="18"/>
+                <w:szCs w:val="18"/>
+              </w:rPr>
+            </w:pPr>
+            <w:r>
+              <w:rPr>
+                <w:sz w:val="18"/>
+                <w:szCs w:val="18"/>
+              </w:rPr>
+              <w:t>SetWellSystemFromList(ListFile="..\Sp2008L_GWAgg_1987.csv",Year=1987,Div=1,</w:t>
+            </w:r>
+          </w:p>
+          <w:p>
+            <w:pPr>
+              <w:pStyle w:val="PlainText"/>
+              <w:rPr>
+                <w:sz w:val="18"/>
+                <w:szCs w:val="18"/>
+              </w:rPr>
+            </w:pPr>
+            <w:r>
+              <w:rPr>
+                <w:sz w:val="18"/>
+                <w:szCs w:val="18"/>
+              </w:rPr>
+              <w:t xml:space="preserve">  </w:t>
+            </w:r>
+            <w:r>
+              <w:rPr>
+                <w:sz w:val="18"/>
+                <w:szCs w:val="18"/>
+              </w:rPr>
+              <w:t>PartType=Parcel,IDCol=1,PartIDsCol=2,PartsListedHow=InColumn)</w:t>
+            </w:r>
+          </w:p>
+          <w:p>
+            <w:pPr>
+              <w:pStyle w:val="PlainText"/>
+              <w:rPr>
+                <w:sz w:val="18"/>
+                <w:szCs w:val="18"/>
+              </w:rPr>
+            </w:pPr>
+            <w:r>
+              <w:rPr>
+                <w:sz w:val="18"/>
+                <w:szCs w:val="18"/>
+              </w:rPr>
+              <w:t>SetWellSystemFromList(ListFile="..\Sp2008L_GWAgg_2001.csv",Year=2001,Div=1,</w:t>
+            </w:r>
+          </w:p>
+          <w:p>
+            <w:pPr>
+              <w:pStyle w:val="PlainText"/>
+              <w:rPr>
+                <w:sz w:val="18"/>
+                <w:szCs w:val="18"/>
+              </w:rPr>
+            </w:pPr>
+            <w:r>
+              <w:rPr>
+                <w:sz w:val="18"/>
+                <w:szCs w:val="18"/>
+              </w:rPr>
               <w:lastRenderedPageBreak/>
-              <w:t># rrb Same as provided by LRE as Sp_GWAgg_xxxx.csv except non WD 01 and 64 removed</w:t>
+              <w:t xml:space="preserve">  </w:t>
+            </w:r>
+            <w:r>
+              <w:rPr>
+                <w:sz w:val="18"/>
+                <w:szCs w:val="18"/>
+              </w:rPr>
+              <w:t>PartType=Parcel,IDCol=1,PartIDsCol=2,PartsListedHow=InColumn)</w:t>
             </w:r>
           </w:p>
           <w:p>
@@ -5581,7 +5715,7 @@
                 <w:sz w:val="18"/>
                 <w:szCs w:val="18"/>
               </w:rPr>
-              <w:t>SetWellSystemFromList(ListFile="..\Sp2008L_GWAgg_1956.csv",Year=1956,Div=1,</w:t>
+              <w:t>SetWellSystemFromList(ListFile="..\Sp2008L_GWAgg_2005.csv",Year=2005,Div=1,</w:t>
             </w:r>
           </w:p>
           <w:p>
@@ -5620,7 +5754,7 @@
                 <w:sz w:val="18"/>
                 <w:szCs w:val="18"/>
               </w:rPr>
-              <w:t>SetWellSystemFromList(ListFile="..\Sp2008L_GWAgg_1976.csv",Year=1976,Div=1,</w:t>
+              <w:t># _________________________________________________________</w:t>
             </w:r>
           </w:p>
           <w:p>
@@ -5636,6 +5770,38 @@
                 <w:sz w:val="18"/>
                 <w:szCs w:val="18"/>
               </w:rPr>
+              <w:t># Step 4 - Read Augmentation and Recharge Well Aggregate Parts</w:t>
+            </w:r>
+          </w:p>
+          <w:p>
+            <w:pPr>
+              <w:pStyle w:val="PlainText"/>
+              <w:rPr>
+                <w:sz w:val="18"/>
+                <w:szCs w:val="18"/>
+              </w:rPr>
+            </w:pPr>
+            <w:r>
+              <w:rPr>
+                <w:sz w:val="18"/>
+                <w:szCs w:val="18"/>
+              </w:rPr>
+              <w:t>SetWellAggregateFromList(ListFile="Sp2008L_AugRchWell_Aggregates.csv",PartType=Well,</w:t>
+            </w:r>
+          </w:p>
+          <w:p>
+            <w:pPr>
+              <w:pStyle w:val="PlainText"/>
+              <w:rPr>
+                <w:sz w:val="18"/>
+                <w:szCs w:val="18"/>
+              </w:rPr>
+            </w:pPr>
+            <w:r>
+              <w:rPr>
+                <w:sz w:val="18"/>
+                <w:szCs w:val="18"/>
+              </w:rPr>
               <w:t xml:space="preserve">  </w:t>
             </w:r>
             <w:r>
@@ -5643,7 +5809,7 @@
                 <w:sz w:val="18"/>
                 <w:szCs w:val="18"/>
               </w:rPr>
-              <w:t>PartType=Parcel,IDCol=1,PartIDsCol=2,PartsListedHow=InColumn)</w:t>
+              <w:t>IDCol=1,PartIDsCol=2,PartsListedHow=InRow,PartIDsColMax=25,IfNotFound=Ignore)</w:t>
             </w:r>
           </w:p>
           <w:p>
@@ -5659,7 +5825,7 @@
                 <w:sz w:val="18"/>
                 <w:szCs w:val="18"/>
               </w:rPr>
-              <w:t>SetWellSystemFromList(ListFile="..\Sp2008L_GWAgg_1987.csv",Year=1987,Div=1,</w:t>
+              <w:t>SetWellAggregateFromList(ListFile="Sp2008L_AlternatePoint_Aggregates.csv",PartType=Well,</w:t>
             </w:r>
           </w:p>
           <w:p>
@@ -5682,7 +5848,7 @@
                 <w:sz w:val="18"/>
                 <w:szCs w:val="18"/>
               </w:rPr>
-              <w:t>PartType=Parcel,IDCol=1,PartIDsCol=2,PartsListedHow=InColumn)</w:t>
+              <w:t>IDCol=1,PartIDsCol=2,PartsListedHow=InRow,PartIDsColMax=1,IfNotFound=Ignore)</w:t>
             </w:r>
           </w:p>
           <w:p>
@@ -5698,7 +5864,7 @@
                 <w:sz w:val="18"/>
                 <w:szCs w:val="18"/>
               </w:rPr>
-              <w:t>SetWellSystemFromList(ListFile="..\Sp2008L_GWAgg_2001.csv",Year=2001,Div=1,</w:t>
+              <w:t># _________________________________________________________</w:t>
             </w:r>
           </w:p>
           <w:p>
@@ -5714,6 +5880,45 @@
                 <w:sz w:val="18"/>
                 <w:szCs w:val="18"/>
               </w:rPr>
+              <w:t xml:space="preserve"># Step </w:t>
+            </w:r>
+            <w:r>
+              <w:rPr>
+                <w:sz w:val="18"/>
+                <w:szCs w:val="18"/>
+              </w:rPr>
+              <w:t>5 - Read rights from HydroBase</w:t>
+            </w:r>
+          </w:p>
+          <w:p>
+            <w:pPr>
+              <w:pStyle w:val="PlainText"/>
+              <w:rPr>
+                <w:sz w:val="18"/>
+                <w:szCs w:val="18"/>
+              </w:rPr>
+            </w:pPr>
+            <w:r>
+              <w:rPr>
+                <w:sz w:val="18"/>
+                <w:szCs w:val="18"/>
+              </w:rPr>
+              <w:t>ReadWellRightsFromHydroBase(ID="*",IDFormat="HydroBaseID",Year="1956,1976,1987,2001,2005",</w:t>
+            </w:r>
+          </w:p>
+          <w:p>
+            <w:pPr>
+              <w:pStyle w:val="PlainText"/>
+              <w:rPr>
+                <w:sz w:val="18"/>
+                <w:szCs w:val="18"/>
+              </w:rPr>
+            </w:pPr>
+            <w:r>
+              <w:rPr>
+                <w:sz w:val="18"/>
+                <w:szCs w:val="18"/>
+              </w:rPr>
               <w:t xml:space="preserve">  </w:t>
             </w:r>
             <w:r>
@@ -5721,7 +5926,21 @@
                 <w:sz w:val="18"/>
                 <w:szCs w:val="18"/>
               </w:rPr>
-              <w:t>PartType=Parcel,IDCol=1,PartIDsCol=2,PartsListedHow=InColumn)</w:t>
+              <w:t>Div="1",De</w:t>
+            </w:r>
+            <w:r>
+              <w:rPr>
+                <w:sz w:val="18"/>
+                <w:szCs w:val="18"/>
+              </w:rPr>
+              <w:t>faultAppropriationDate="1950-01-0</w:t>
+            </w:r>
+            <w:r>
+              <w:rPr>
+                <w:sz w:val="18"/>
+                <w:szCs w:val="18"/>
+              </w:rPr>
+              <w:t>1",DefineRightHow=RightIfAvailable,</w:t>
             </w:r>
           </w:p>
           <w:p>
@@ -5737,7 +5956,14 @@
                 <w:sz w:val="18"/>
                 <w:szCs w:val="18"/>
               </w:rPr>
-              <w:t>SetWellSystemFromList(ListFile="..\Sp2008L_GWAgg_2005.csv",Year=2005,Div=1,</w:t>
+              <w:t xml:space="preserve">  </w:t>
+            </w:r>
+            <w:r>
+              <w:rPr>
+                <w:sz w:val="18"/>
+                <w:szCs w:val="18"/>
+              </w:rPr>
+              <w:t>ReadWellRights=True,UseApex=True,OnOffDefault=AppropriationDate)</w:t>
             </w:r>
           </w:p>
           <w:p>
@@ -5753,14 +5979,7 @@
                 <w:sz w:val="18"/>
                 <w:szCs w:val="18"/>
               </w:rPr>
-              <w:t xml:space="preserve">  </w:t>
-            </w:r>
-            <w:r>
-              <w:rPr>
-                <w:sz w:val="18"/>
-                <w:szCs w:val="18"/>
-              </w:rPr>
-              <w:t>PartType=Parcel,IDCol=1,PartIDsCol=2,PartsListedHow=InColumn)</w:t>
+              <w:t># _________________________________________________________</w:t>
             </w:r>
           </w:p>
           <w:p>
@@ -5776,7 +5995,7 @@
                 <w:sz w:val="18"/>
                 <w:szCs w:val="18"/>
               </w:rPr>
-              <w:t># _________________________________________________________</w:t>
+              <w:t># Step 6 - Sort and Write</w:t>
             </w:r>
           </w:p>
           <w:p>
@@ -5792,7 +6011,21 @@
                 <w:sz w:val="18"/>
                 <w:szCs w:val="18"/>
               </w:rPr>
-              <w:t># Step 4 - Read Augmentation and Recharge Well Aggregate Parts</w:t>
+              <w:t xml:space="preserve">#  Write Data Comments="True" provides output used for subsequent cds </w:t>
+            </w:r>
+            <w:r>
+              <w:rPr>
+                <w:sz w:val="18"/>
+                <w:szCs w:val="18"/>
+              </w:rPr>
+              <w:t>&amp;</w:t>
+            </w:r>
+            <w:r>
+              <w:rPr>
+                <w:sz w:val="18"/>
+                <w:szCs w:val="18"/>
+              </w:rPr>
+              <w:t xml:space="preserve"> ipy acreage filling</w:t>
             </w:r>
           </w:p>
           <w:p>
@@ -5808,262 +6041,23 @@
                 <w:sz w:val="18"/>
                 <w:szCs w:val="18"/>
               </w:rPr>
-              <w:t>SetWellAggregateFromList(ListFile="Sp2008L_AugRchWell_Aggregates.csv",PartType=Well,</w:t>
-            </w:r>
-          </w:p>
-          <w:p>
-            <w:pPr>
-              <w:pStyle w:val="PlainText"/>
-              <w:rPr>
-                <w:sz w:val="18"/>
-                <w:szCs w:val="18"/>
-              </w:rPr>
-            </w:pPr>
-            <w:r>
-              <w:rPr>
-                <w:sz w:val="18"/>
-                <w:szCs w:val="18"/>
-              </w:rPr>
-              <w:t xml:space="preserve">  </w:t>
-            </w:r>
-            <w:r>
-              <w:rPr>
-                <w:sz w:val="18"/>
-                <w:szCs w:val="18"/>
-              </w:rPr>
-              <w:t>IDCol=1,PartIDsCol=2,PartsListedHow=InRow,PartIDsColMax=25,IfNotFound=Ignore)</w:t>
-            </w:r>
-          </w:p>
-          <w:p>
-            <w:pPr>
-              <w:pStyle w:val="PlainText"/>
-              <w:rPr>
-                <w:sz w:val="18"/>
-                <w:szCs w:val="18"/>
-              </w:rPr>
-            </w:pPr>
-            <w:r>
-              <w:rPr>
-                <w:sz w:val="18"/>
-                <w:szCs w:val="18"/>
-              </w:rPr>
-              <w:t>SetWellAggregateFromList(ListFile="Sp2008L_AlternatePoint_Aggregates.csv",PartType=Well,</w:t>
-            </w:r>
-          </w:p>
-          <w:p>
-            <w:pPr>
-              <w:pStyle w:val="PlainText"/>
-              <w:rPr>
-                <w:sz w:val="18"/>
-                <w:szCs w:val="18"/>
-              </w:rPr>
-            </w:pPr>
-            <w:r>
-              <w:rPr>
-                <w:sz w:val="18"/>
-                <w:szCs w:val="18"/>
-              </w:rPr>
-              <w:t xml:space="preserve">  </w:t>
-            </w:r>
-            <w:r>
-              <w:rPr>
-                <w:sz w:val="18"/>
-                <w:szCs w:val="18"/>
-              </w:rPr>
-              <w:t>IDCol=1,PartIDsCol=2,PartsListedHow=InRow,PartIDsColMax=1,IfNotFound=Ignore)</w:t>
-            </w:r>
-          </w:p>
-          <w:p>
-            <w:pPr>
-              <w:pStyle w:val="PlainText"/>
-              <w:rPr>
-                <w:sz w:val="18"/>
-                <w:szCs w:val="18"/>
-              </w:rPr>
-            </w:pPr>
-            <w:r>
-              <w:rPr>
-                <w:sz w:val="18"/>
-                <w:szCs w:val="18"/>
-              </w:rPr>
-              <w:t># _________________________________________________________</w:t>
-            </w:r>
-          </w:p>
-          <w:p>
-            <w:pPr>
-              <w:pStyle w:val="PlainText"/>
-              <w:rPr>
-                <w:sz w:val="18"/>
-                <w:szCs w:val="18"/>
-              </w:rPr>
-            </w:pPr>
-            <w:r>
-              <w:rPr>
-                <w:sz w:val="18"/>
-                <w:szCs w:val="18"/>
-              </w:rPr>
-              <w:t xml:space="preserve"># Step </w:t>
-            </w:r>
-            <w:r>
-              <w:rPr>
-                <w:sz w:val="18"/>
-                <w:szCs w:val="18"/>
-              </w:rPr>
-              <w:t>5 - Read rights from HydroBase</w:t>
-            </w:r>
-          </w:p>
-          <w:p>
-            <w:pPr>
-              <w:pStyle w:val="PlainText"/>
-              <w:rPr>
-                <w:sz w:val="18"/>
-                <w:szCs w:val="18"/>
-              </w:rPr>
-            </w:pPr>
-            <w:r>
-              <w:rPr>
-                <w:sz w:val="18"/>
-                <w:szCs w:val="18"/>
-              </w:rPr>
-              <w:t>ReadWellRightsFromHydroBase(ID="*",IDFormat="HydroBaseID",Year="1956,1976,1987,2001,2005",</w:t>
-            </w:r>
-          </w:p>
-          <w:p>
-            <w:pPr>
-              <w:pStyle w:val="PlainText"/>
-              <w:rPr>
-                <w:sz w:val="18"/>
-                <w:szCs w:val="18"/>
-              </w:rPr>
-            </w:pPr>
-            <w:r>
-              <w:rPr>
-                <w:sz w:val="18"/>
-                <w:szCs w:val="18"/>
-              </w:rPr>
-              <w:t xml:space="preserve">  </w:t>
-            </w:r>
-            <w:r>
-              <w:rPr>
-                <w:sz w:val="18"/>
-                <w:szCs w:val="18"/>
-              </w:rPr>
-              <w:t>Div="1",De</w:t>
-            </w:r>
-            <w:r>
-              <w:rPr>
-                <w:sz w:val="18"/>
-                <w:szCs w:val="18"/>
-              </w:rPr>
-              <w:t>faultAppropriationDate="1950-01-0</w:t>
-            </w:r>
-            <w:r>
-              <w:rPr>
-                <w:sz w:val="18"/>
-                <w:szCs w:val="18"/>
-              </w:rPr>
-              <w:t>1",DefineRightHow=RightIfAvailable,</w:t>
-            </w:r>
-          </w:p>
-          <w:p>
-            <w:pPr>
-              <w:pStyle w:val="PlainText"/>
-              <w:rPr>
-                <w:sz w:val="18"/>
-                <w:szCs w:val="18"/>
-              </w:rPr>
-            </w:pPr>
-            <w:r>
-              <w:rPr>
-                <w:sz w:val="18"/>
-                <w:szCs w:val="18"/>
-              </w:rPr>
-              <w:t xml:space="preserve">  </w:t>
-            </w:r>
-            <w:r>
-              <w:rPr>
-                <w:sz w:val="18"/>
-                <w:szCs w:val="18"/>
-              </w:rPr>
-              <w:t>ReadWellRights=True,UseApex=True,OnOffDefault=AppropriationDate)</w:t>
-            </w:r>
-          </w:p>
-          <w:p>
-            <w:pPr>
-              <w:pStyle w:val="PlainText"/>
-              <w:rPr>
-                <w:sz w:val="18"/>
-                <w:szCs w:val="18"/>
-              </w:rPr>
-            </w:pPr>
-            <w:r>
-              <w:rPr>
-                <w:sz w:val="18"/>
-                <w:szCs w:val="18"/>
-              </w:rPr>
-              <w:t># _________________________________________________________</w:t>
-            </w:r>
-          </w:p>
-          <w:p>
-            <w:pPr>
-              <w:pStyle w:val="PlainText"/>
-              <w:rPr>
-                <w:sz w:val="18"/>
-                <w:szCs w:val="18"/>
-              </w:rPr>
-            </w:pPr>
-            <w:r>
-              <w:rPr>
-                <w:sz w:val="18"/>
-                <w:szCs w:val="18"/>
-              </w:rPr>
-              <w:t># Step 6 - Sort and Write</w:t>
-            </w:r>
-          </w:p>
-          <w:p>
-            <w:pPr>
-              <w:pStyle w:val="PlainText"/>
-              <w:rPr>
-                <w:sz w:val="18"/>
-                <w:szCs w:val="18"/>
-              </w:rPr>
-            </w:pPr>
-            <w:r>
-              <w:rPr>
-                <w:sz w:val="18"/>
-                <w:szCs w:val="18"/>
-              </w:rPr>
-              <w:t xml:space="preserve">#  Write Data Comments="True" provides output used for subsequent cds </w:t>
-            </w:r>
-            <w:r>
-              <w:rPr>
-                <w:sz w:val="18"/>
-                <w:szCs w:val="18"/>
-              </w:rPr>
-              <w:t>&amp;</w:t>
-            </w:r>
-            <w:r>
-              <w:rPr>
-                <w:sz w:val="18"/>
-                <w:szCs w:val="18"/>
-              </w:rPr>
-              <w:t xml:space="preserve"> ipy acreage filling</w:t>
-            </w:r>
-          </w:p>
-          <w:p>
-            <w:pPr>
-              <w:pStyle w:val="PlainText"/>
-              <w:rPr>
-                <w:sz w:val="18"/>
-                <w:szCs w:val="18"/>
-              </w:rPr>
-            </w:pPr>
-            <w:r>
-              <w:rPr>
-                <w:sz w:val="18"/>
-                <w:szCs w:val="18"/>
-              </w:rPr>
-              <w:t>#  Write Data Comments="False" provides merged file used for seting ipy max pumping</w:t>
+              <w:t>#  Write Data Comments="False" provides merged file used for set</w:t>
+            </w:r>
+            <w:r>
+              <w:rPr>
+                <w:sz w:val="18"/>
+                <w:szCs w:val="18"/>
+              </w:rPr>
+              <w:t>t</w:t>
+            </w:r>
+            <w:bookmarkStart w:id="2" w:name="_GoBack"/>
+            <w:bookmarkEnd w:id="2"/>
+            <w:r>
+              <w:rPr>
+                <w:sz w:val="18"/>
+                <w:szCs w:val="18"/>
+              </w:rPr>
+              <w:t>ing ipy max pumping</w:t>
             </w:r>
           </w:p>
           <w:p>
@@ -6332,7 +6326,7 @@
         <w:rFonts w:cs="Arial"/>
         <w:noProof/>
       </w:rPr>
-      <w:t>14</w:t>
+      <w:t>12</w:t>
     </w:r>
     <w:r>
       <w:rPr>
@@ -9272,15 +9266,104 @@
     <w:lsdException w:name="heading 4" w:qFormat="1"/>
     <w:lsdException w:name="heading 5" w:qFormat="1"/>
     <w:lsdException w:name="heading 6" w:qFormat="1"/>
-    <w:lsdException w:name="heading 7" w:qFormat="1"/>
-    <w:lsdException w:name="heading 8" w:qFormat="1"/>
-    <w:lsdException w:name="heading 9" w:qFormat="1"/>
-    <w:lsdException w:name="caption" w:qFormat="1"/>
+    <w:lsdException w:name="heading 7" w:semiHidden="1" w:unhideWhenUsed="1" w:qFormat="1"/>
+    <w:lsdException w:name="heading 8" w:semiHidden="1" w:unhideWhenUsed="1" w:qFormat="1"/>
+    <w:lsdException w:name="heading 9" w:semiHidden="1" w:unhideWhenUsed="1" w:qFormat="1"/>
+    <w:lsdException w:name="index 1" w:semiHidden="1" w:unhideWhenUsed="1"/>
+    <w:lsdException w:name="index 2" w:semiHidden="1" w:unhideWhenUsed="1"/>
+    <w:lsdException w:name="index 3" w:semiHidden="1" w:unhideWhenUsed="1"/>
+    <w:lsdException w:name="index 4" w:semiHidden="1" w:unhideWhenUsed="1"/>
+    <w:lsdException w:name="index 5" w:semiHidden="1" w:unhideWhenUsed="1"/>
+    <w:lsdException w:name="index 6" w:semiHidden="1" w:unhideWhenUsed="1"/>
+    <w:lsdException w:name="index 7" w:semiHidden="1" w:unhideWhenUsed="1"/>
+    <w:lsdException w:name="index 8" w:semiHidden="1" w:unhideWhenUsed="1"/>
+    <w:lsdException w:name="index 9" w:semiHidden="1" w:unhideWhenUsed="1"/>
+    <w:lsdException w:name="toc 1" w:semiHidden="1" w:unhideWhenUsed="1"/>
+    <w:lsdException w:name="toc 2" w:semiHidden="1" w:unhideWhenUsed="1"/>
+    <w:lsdException w:name="toc 3" w:semiHidden="1" w:unhideWhenUsed="1"/>
+    <w:lsdException w:name="toc 4" w:semiHidden="1" w:unhideWhenUsed="1"/>
+    <w:lsdException w:name="toc 5" w:semiHidden="1" w:unhideWhenUsed="1"/>
+    <w:lsdException w:name="toc 6" w:semiHidden="1" w:unhideWhenUsed="1"/>
+    <w:lsdException w:name="toc 7" w:semiHidden="1" w:unhideWhenUsed="1"/>
+    <w:lsdException w:name="toc 8" w:semiHidden="1" w:unhideWhenUsed="1"/>
+    <w:lsdException w:name="toc 9" w:semiHidden="1" w:unhideWhenUsed="1"/>
+    <w:lsdException w:name="Normal Indent" w:semiHidden="1" w:unhideWhenUsed="1"/>
+    <w:lsdException w:name="footnote text" w:semiHidden="1" w:unhideWhenUsed="1"/>
+    <w:lsdException w:name="annotation text" w:semiHidden="1" w:unhideWhenUsed="1"/>
+    <w:lsdException w:name="header" w:semiHidden="1" w:unhideWhenUsed="1"/>
+    <w:lsdException w:name="footer" w:semiHidden="1" w:unhideWhenUsed="1"/>
+    <w:lsdException w:name="index heading" w:semiHidden="1" w:unhideWhenUsed="1"/>
+    <w:lsdException w:name="caption" w:semiHidden="1" w:unhideWhenUsed="1" w:qFormat="1"/>
+    <w:lsdException w:name="table of figures" w:semiHidden="1" w:unhideWhenUsed="1"/>
+    <w:lsdException w:name="envelope address" w:semiHidden="1" w:unhideWhenUsed="1"/>
+    <w:lsdException w:name="envelope return" w:semiHidden="1" w:unhideWhenUsed="1"/>
+    <w:lsdException w:name="footnote reference" w:semiHidden="1" w:unhideWhenUsed="1"/>
+    <w:lsdException w:name="annotation reference" w:semiHidden="1" w:unhideWhenUsed="1"/>
+    <w:lsdException w:name="line number" w:semiHidden="1" w:unhideWhenUsed="1"/>
+    <w:lsdException w:name="page number" w:semiHidden="1" w:unhideWhenUsed="1"/>
+    <w:lsdException w:name="endnote reference" w:semiHidden="1" w:unhideWhenUsed="1"/>
+    <w:lsdException w:name="endnote text" w:semiHidden="1" w:unhideWhenUsed="1"/>
+    <w:lsdException w:name="table of authorities" w:semiHidden="1" w:unhideWhenUsed="1"/>
+    <w:lsdException w:name="macro" w:semiHidden="1" w:unhideWhenUsed="1"/>
+    <w:lsdException w:name="toa heading" w:semiHidden="1" w:unhideWhenUsed="1"/>
+    <w:lsdException w:name="List" w:semiHidden="1" w:unhideWhenUsed="1"/>
+    <w:lsdException w:name="List Bullet" w:semiHidden="1" w:unhideWhenUsed="1"/>
+    <w:lsdException w:name="List 2" w:semiHidden="1" w:unhideWhenUsed="1"/>
+    <w:lsdException w:name="List 3" w:semiHidden="1" w:unhideWhenUsed="1"/>
+    <w:lsdException w:name="List Bullet 2" w:semiHidden="1" w:unhideWhenUsed="1"/>
+    <w:lsdException w:name="List Bullet 3" w:semiHidden="1" w:unhideWhenUsed="1"/>
+    <w:lsdException w:name="List Bullet 4" w:semiHidden="1" w:unhideWhenUsed="1"/>
+    <w:lsdException w:name="List Bullet 5" w:semiHidden="1" w:unhideWhenUsed="1"/>
+    <w:lsdException w:name="List Number 2" w:semiHidden="1" w:unhideWhenUsed="1"/>
+    <w:lsdException w:name="List Number 3" w:semiHidden="1" w:unhideWhenUsed="1"/>
+    <w:lsdException w:name="List Number 4" w:semiHidden="1" w:unhideWhenUsed="1"/>
+    <w:lsdException w:name="List Number 5" w:semiHidden="1" w:unhideWhenUsed="1"/>
     <w:lsdException w:name="Title" w:qFormat="1"/>
+    <w:lsdException w:name="Closing" w:semiHidden="1" w:unhideWhenUsed="1"/>
+    <w:lsdException w:name="Signature" w:semiHidden="1" w:unhideWhenUsed="1"/>
+    <w:lsdException w:name="Default Paragraph Font" w:semiHidden="1" w:unhideWhenUsed="1"/>
+    <w:lsdException w:name="Body Text" w:semiHidden="1" w:unhideWhenUsed="1"/>
+    <w:lsdException w:name="Body Text Indent" w:semiHidden="1" w:unhideWhenUsed="1"/>
+    <w:lsdException w:name="List Continue" w:semiHidden="1" w:unhideWhenUsed="1"/>
+    <w:lsdException w:name="List Continue 2" w:semiHidden="1" w:unhideWhenUsed="1"/>
+    <w:lsdException w:name="List Continue 3" w:semiHidden="1" w:unhideWhenUsed="1"/>
+    <w:lsdException w:name="List Continue 4" w:semiHidden="1" w:unhideWhenUsed="1"/>
+    <w:lsdException w:name="List Continue 5" w:semiHidden="1" w:unhideWhenUsed="1"/>
+    <w:lsdException w:name="Message Header" w:semiHidden="1" w:unhideWhenUsed="1"/>
     <w:lsdException w:name="Subtitle" w:qFormat="1"/>
+    <w:lsdException w:name="Body Text First Indent 2" w:semiHidden="1" w:unhideWhenUsed="1"/>
+    <w:lsdException w:name="Note Heading" w:semiHidden="1" w:unhideWhenUsed="1"/>
+    <w:lsdException w:name="Body Text 2" w:semiHidden="1" w:unhideWhenUsed="1"/>
+    <w:lsdException w:name="Body Text 3" w:semiHidden="1" w:unhideWhenUsed="1"/>
+    <w:lsdException w:name="Body Text Indent 2" w:semiHidden="1" w:unhideWhenUsed="1"/>
+    <w:lsdException w:name="Body Text Indent 3" w:semiHidden="1" w:unhideWhenUsed="1"/>
+    <w:lsdException w:name="Block Text" w:semiHidden="1" w:unhideWhenUsed="1"/>
+    <w:lsdException w:name="Hyperlink" w:semiHidden="1" w:unhideWhenUsed="1"/>
+    <w:lsdException w:name="FollowedHyperlink" w:semiHidden="1" w:unhideWhenUsed="1"/>
     <w:lsdException w:name="Strong" w:qFormat="1"/>
     <w:lsdException w:name="Emphasis" w:qFormat="1"/>
+    <w:lsdException w:name="Document Map" w:semiHidden="1" w:unhideWhenUsed="1"/>
+    <w:lsdException w:name="Plain Text" w:semiHidden="1" w:unhideWhenUsed="1"/>
+    <w:lsdException w:name="E-mail Signature" w:semiHidden="1" w:unhideWhenUsed="1"/>
+    <w:lsdException w:name="HTML Top of Form" w:semiHidden="1" w:unhideWhenUsed="1"/>
+    <w:lsdException w:name="HTML Bottom of Form" w:semiHidden="1" w:unhideWhenUsed="1"/>
+    <w:lsdException w:name="Normal (Web)" w:semiHidden="1" w:unhideWhenUsed="1"/>
+    <w:lsdException w:name="HTML Acronym" w:semiHidden="1" w:unhideWhenUsed="1"/>
+    <w:lsdException w:name="HTML Address" w:semiHidden="1" w:unhideWhenUsed="1"/>
+    <w:lsdException w:name="HTML Cite" w:semiHidden="1" w:unhideWhenUsed="1"/>
+    <w:lsdException w:name="HTML Code" w:semiHidden="1" w:unhideWhenUsed="1"/>
+    <w:lsdException w:name="HTML Definition" w:semiHidden="1" w:unhideWhenUsed="1"/>
+    <w:lsdException w:name="HTML Keyboard" w:semiHidden="1" w:unhideWhenUsed="1"/>
+    <w:lsdException w:name="HTML Preformatted" w:semiHidden="1" w:unhideWhenUsed="1"/>
+    <w:lsdException w:name="HTML Sample" w:semiHidden="1" w:unhideWhenUsed="1"/>
+    <w:lsdException w:name="HTML Typewriter" w:semiHidden="1" w:unhideWhenUsed="1"/>
+    <w:lsdException w:name="HTML Variable" w:semiHidden="1" w:unhideWhenUsed="1"/>
     <w:lsdException w:name="Normal Table" w:semiHidden="1" w:unhideWhenUsed="1"/>
+    <w:lsdException w:name="annotation subject" w:semiHidden="1" w:unhideWhenUsed="1"/>
+    <w:lsdException w:name="No List" w:semiHidden="1" w:unhideWhenUsed="1"/>
+    <w:lsdException w:name="Outline List 1" w:semiHidden="1" w:unhideWhenUsed="1"/>
+    <w:lsdException w:name="Outline List 2" w:semiHidden="1" w:unhideWhenUsed="1"/>
+    <w:lsdException w:name="Outline List 3" w:semiHidden="1" w:unhideWhenUsed="1"/>
     <w:lsdException w:name="Table Simple 1" w:semiHidden="1" w:unhideWhenUsed="1"/>
     <w:lsdException w:name="Table Simple 2" w:semiHidden="1" w:unhideWhenUsed="1"/>
     <w:lsdException w:name="Table Simple 3" w:semiHidden="1" w:unhideWhenUsed="1"/>
@@ -9323,6 +9406,7 @@
     <w:lsdException w:name="Table Web 1" w:semiHidden="1" w:unhideWhenUsed="1"/>
     <w:lsdException w:name="Table Web 2" w:semiHidden="1" w:unhideWhenUsed="1"/>
     <w:lsdException w:name="Table Web 3" w:semiHidden="1" w:unhideWhenUsed="1"/>
+    <w:lsdException w:name="Balloon Text" w:semiHidden="1" w:unhideWhenUsed="1"/>
     <w:lsdException w:name="Table Theme" w:semiHidden="1" w:unhideWhenUsed="1"/>
     <w:lsdException w:name="Placeholder Text" w:semiHidden="1" w:uiPriority="99"/>
     <w:lsdException w:name="No Spacing" w:uiPriority="1" w:qFormat="1"/>

</xml_diff>

<commit_message>
Update StateDMI to version 4.05.00 to fix issue with some well rights not being icluded with ReadWellRightsFromHydroBase.  Add new documentation file list to work with PDFTool merge, like TSTool.
</commit_message>
<xml_diff>
--- a/UserManual/Word/60_Command_ReadWellRightsFromHydroBase.docx
+++ b/UserManual/Word/60_Command_ReadWellRightsFromHydroBase.docx
@@ -56,7 +56,7 @@
         <w:t>0</w:t>
       </w:r>
       <w:r>
-        <w:t>4</w:t>
+        <w:t>5</w:t>
       </w:r>
       <w:r>
         <w:t>.00, 20</w:t>
@@ -71,7 +71,10 @@
         <w:t>-</w:t>
       </w:r>
       <w:r>
-        <w:t>10-03</w:t>
+        <w:t>10-0</w:t>
+      </w:r>
+      <w:r>
+        <w:t>5</w:t>
       </w:r>
     </w:p>
     <w:p/>
@@ -79,6 +82,7 @@
       <w:r>
         <w:t xml:space="preserve">The </w:t>
       </w:r>
+      <w:proofErr w:type="gramStart"/>
       <w:r>
         <w:t>R</w:t>
       </w:r>
@@ -86,7 +90,14 @@
         <w:rPr>
           <w:rStyle w:val="RTiSWDocLiteralText"/>
         </w:rPr>
-        <w:t>eadWellRightsFromHydroBase()</w:t>
+        <w:t>eadWellRightsFromHydroBase(</w:t>
+      </w:r>
+      <w:proofErr w:type="gramEnd"/>
+      <w:r>
+        <w:rPr>
+          <w:rStyle w:val="RTiSWDocLiteralText"/>
+        </w:rPr>
+        <w:t>)</w:t>
       </w:r>
       <w:r>
         <w:t xml:space="preserve"> command reads well rights from HydroBase for each well station that is defined.  The well rights can then be manipulated and output with other commands.</w:t>
@@ -502,16 +513,30 @@
         <w:t>water rights with use type</w:t>
       </w:r>
       <w:r>
-        <w:t xml:space="preserve"> that includes IRR and the right must be absolute (or APEX if </w:t>
-      </w:r>
+        <w:t xml:space="preserve"> that includes IRR and t</w:t>
+      </w:r>
+      <w:r>
+        <w:t>he right must be absolute.  I</w:t>
+      </w:r>
+      <w:r>
+        <w:t xml:space="preserve">f </w:t>
+      </w:r>
+      <w:proofErr w:type="spellStart"/>
       <w:r>
         <w:rPr>
           <w:rStyle w:val="RTiSWDocLiteralText"/>
         </w:rPr>
-        <w:t>UseApex=True</w:t>
-      </w:r>
-      <w:r>
-        <w:t>)</w:t>
+        <w:t>UseApex</w:t>
+      </w:r>
+      <w:proofErr w:type="spellEnd"/>
+      <w:r>
+        <w:rPr>
+          <w:rStyle w:val="RTiSWDocLiteralText"/>
+        </w:rPr>
+        <w:t>=True</w:t>
+      </w:r>
+      <w:r>
+        <w:t xml:space="preserve"> the water right will be included if it is an APEX right, regardless of whether absolute or conditional</w:t>
       </w:r>
       <w:r>
         <w:t>.</w:t>
@@ -580,6 +605,7 @@
         </w:numPr>
       </w:pPr>
       <w:r>
+        <w:lastRenderedPageBreak/>
         <w:t>First evaluate the well station data from the input list, and aggregate/system information.  Keep track internally whether a well station is a collection or explicitly modeled.  If a collection, determine whether an aggregate, or system.</w:t>
       </w:r>
     </w:p>
@@ -592,7 +618,6 @@
         </w:numPr>
       </w:pPr>
       <w:r>
-        <w:lastRenderedPageBreak/>
         <w:t>If a D&amp;W collection (aggregate/system) specified using a list a ditch WDIDs:</w:t>
       </w:r>
     </w:p>
@@ -917,6 +942,7 @@
         </w:numPr>
       </w:pPr>
       <w:r>
+        <w:lastRenderedPageBreak/>
         <w:t>Else, i</w:t>
       </w:r>
       <w:r>
@@ -929,11 +955,7 @@
         <w:t xml:space="preserve"> and a well permit receipt does exist)</w:t>
       </w:r>
       <w:r>
-        <w:t xml:space="preserve">, use the data from HydroBase vw_CDSS_Wells table for well yield, etc.  This is because HydroBase is typically not distributed with full well </w:t>
-      </w:r>
-      <w:r>
-        <w:lastRenderedPageBreak/>
-        <w:t>permit tables</w:t>
+        <w:t>, use the data from HydroBase vw_CDSS_Wells table for well yield, etc.  This is because HydroBase is typically not distributed with full well permit tables</w:t>
       </w:r>
       <w:r>
         <w:t xml:space="preserve"> and the vw_CDSS_Wells table is the only source of well permit data</w:t>
@@ -1308,6 +1330,7 @@
     <w:p/>
     <w:p>
       <w:r>
+        <w:lastRenderedPageBreak/>
         <w:t xml:space="preserve">For each year being processed (specified by the </w:t>
       </w:r>
       <w:r>
@@ -1352,7 +1375,6 @@
         </w:numPr>
       </w:pPr>
       <w:r>
-        <w:lastRenderedPageBreak/>
         <w:t xml:space="preserve">If the location is a diversion station or collection specified with part type </w:t>
       </w:r>
       <w:r>
@@ -1814,7 +1836,11 @@
         <w:t>UseApex=True</w:t>
       </w:r>
       <w:r>
-        <w:t xml:space="preserve">, the alternate point/exchange values will also be added to the well right decree.  Because well rights typically have either the decree or the APEX (not both), this will result in water rights that are either the decree or the APEX value.  Multiply the right amount by the percent of the well that irrigates the parcel (AND the percent of the parcel that is irrigated by the ditch if the lands are associated with a ditch).  If warnings are generated, it may be due to older well matching data indicating that well rights should be in HydroBase; however, subsequent changes now result in no net amounts in the database.  </w:t>
+        <w:t xml:space="preserve">, the alternate point/exchange values will also be added to the well right decree.  Because well rights typically have either the decree or the APEX (not both), this will result in water rights that are either the decree or the APEX value.  Multiply the right amount by the percent of the well that irrigates the parcel (AND </w:t>
+      </w:r>
+      <w:r>
+        <w:lastRenderedPageBreak/>
+        <w:t xml:space="preserve">the percent of the parcel that is irrigated by the ditch if the lands are associated with a ditch).  If warnings are generated, it may be due to older well matching data indicating that well rights should be in HydroBase; however, subsequent changes now result in no net amounts in the database.  </w:t>
       </w:r>
       <w:r>
         <w:t>A</w:t>
@@ -1839,7 +1865,6 @@
         <w:ind w:left="1800"/>
       </w:pPr>
       <w:r>
-        <w:lastRenderedPageBreak/>
         <w:t xml:space="preserve">If </w:t>
       </w:r>
       <w:r>
@@ -2147,6 +2172,7 @@
         <w:t>, 2007)</w:t>
       </w:r>
     </w:p>
+    <w:p/>
     <w:p/>
     <w:tbl>
       <w:tblPr>
@@ -2185,6 +2211,7 @@
                 <w:rFonts w:ascii="Courier New" w:hAnsi="Courier New" w:cs="Courier New"/>
                 <w:sz w:val="16"/>
               </w:rPr>
+              <w:lastRenderedPageBreak/>
               <w:t xml:space="preserve">#&gt;   ID               Name             Struct          Admin #   Decree  On/Off  PYr--Cls--PID   </w:t>
             </w:r>
           </w:p>
@@ -2293,7 +2320,6 @@
                 <w:rFonts w:ascii="Courier New" w:hAnsi="Courier New" w:cs="Courier New"/>
                 <w:sz w:val="16"/>
               </w:rPr>
-              <w:lastRenderedPageBreak/>
               <w:t xml:space="preserve">2005001     W0006 WELL NO 01        200812           38836.00000    </w:t>
             </w:r>
             <w:r>
@@ -2606,6 +2632,7 @@
         <w:rPr>
           <w:noProof/>
         </w:rPr>
+        <w:lastRenderedPageBreak/>
         <w:drawing>
           <wp:inline distT="0" distB="0" distL="0" distR="0">
             <wp:extent cx="5943600" cy="981710"/>
@@ -2680,7 +2707,6 @@
         <w:rPr>
           <w:noProof/>
         </w:rPr>
-        <w:lastRenderedPageBreak/>
         <w:drawing>
           <wp:inline distT="0" distB="0" distL="0" distR="0">
             <wp:extent cx="5943600" cy="1076325"/>
@@ -2831,9 +2857,9 @@
         </w:rPr>
         <w:drawing>
           <wp:inline distT="0" distB="0" distL="0" distR="0">
-            <wp:extent cx="5943600" cy="1149985"/>
+            <wp:extent cx="5943600" cy="1112520"/>
             <wp:effectExtent l="0" t="0" r="0" b="0"/>
-            <wp:docPr id="13" name="Picture 13"/>
+            <wp:docPr id="2" name="Picture 2"/>
             <wp:cNvGraphicFramePr>
               <a:graphicFrameLocks xmlns:a="http://schemas.openxmlformats.org/drawingml/2006/main" noChangeAspect="1"/>
             </wp:cNvGraphicFramePr>
@@ -2841,7 +2867,7 @@
               <a:graphicData uri="http://schemas.openxmlformats.org/drawingml/2006/picture">
                 <pic:pic xmlns:pic="http://schemas.openxmlformats.org/drawingml/2006/picture">
                   <pic:nvPicPr>
-                    <pic:cNvPr id="13" name="c_ReadWellRightsFromHydroBase_DecreeValue.png"/>
+                    <pic:cNvPr id="2" name="c_ReadWellRightsFromHydroBase_DecreeValue.png"/>
                     <pic:cNvPicPr/>
                   </pic:nvPicPr>
                   <pic:blipFill>
@@ -2859,7 +2885,7 @@
                   <pic:spPr>
                     <a:xfrm>
                       <a:off x="0" y="0"/>
-                      <a:ext cx="5943600" cy="1149985"/>
+                      <a:ext cx="5943600" cy="1112520"/>
                     </a:xfrm>
                     <a:prstGeom prst="rect">
                       <a:avLst/>
@@ -2965,6 +2991,7 @@
         <w:rPr>
           <w:noProof/>
         </w:rPr>
+        <w:lastRenderedPageBreak/>
         <w:drawing>
           <wp:inline distT="0" distB="0" distL="0" distR="0">
             <wp:extent cx="5943600" cy="862330"/>
@@ -3087,7 +3114,6 @@
         <w:pStyle w:val="RTiSWDocFigureTableTitle"/>
       </w:pPr>
       <w:r>
-        <w:lastRenderedPageBreak/>
         <w:t>Command Parameters</w:t>
       </w:r>
     </w:p>
@@ -3526,6 +3552,7 @@
               <w:rPr>
                 <w:rStyle w:val="RTiSWDocLiteralText"/>
               </w:rPr>
+              <w:lastRenderedPageBreak/>
               <w:t>False</w:t>
             </w:r>
             <w:r>
@@ -3547,6 +3574,7 @@
               <w:rPr>
                 <w:rStyle w:val="RTiSWDocLiteralText"/>
               </w:rPr>
+              <w:lastRenderedPageBreak/>
               <w:t>True</w:t>
             </w:r>
           </w:p>
@@ -3630,7 +3658,6 @@
               <w:rPr>
                 <w:rStyle w:val="RTiSWDocLiteralText"/>
               </w:rPr>
-              <w:lastRenderedPageBreak/>
               <w:t>Year</w:t>
             </w:r>
           </w:p>
@@ -3831,6 +3858,7 @@
               <w:rPr>
                 <w:rStyle w:val="RTiSWDocLiteralText"/>
               </w:rPr>
+              <w:lastRenderedPageBreak/>
               <w:t>Default</w:t>
             </w:r>
           </w:p>
@@ -3936,11 +3964,7 @@
           </w:tcPr>
           <w:p>
             <w:r>
-              <w:t xml:space="preserve">Minimum decree to include, CFS.  Well permits are converted from GPM to CFS prior to checking the value.  Note that StateMod well right files typically have a precision of two digits after the decimal and therefore including small rights may </w:t>
-            </w:r>
-            <w:r>
-              <w:lastRenderedPageBreak/>
-              <w:t>result in a decree of zero (unless the rights sum/aggregate to a larger number).</w:t>
+              <w:t>Minimum decree to include, CFS.  Well permits are converted from GPM to CFS prior to checking the value.  Note that StateMod well right files typically have a precision of two digits after the decimal and therefore including small rights may result in a decree of zero (unless the rights sum/aggregate to a larger number).</w:t>
             </w:r>
           </w:p>
         </w:tc>
@@ -3960,7 +3984,6 @@
               <w:rPr>
                 <w:rStyle w:val="RTiSWDocLiteralText"/>
               </w:rPr>
-              <w:lastRenderedPageBreak/>
               <w:t>.0005</w:t>
             </w:r>
           </w:p>
@@ -4010,7 +4033,27 @@
               <w:t>True</w:t>
             </w:r>
             <w:r>
-              <w:t xml:space="preserve"> – the APEX values corresponding to well rights are added to the net amount right values, resulting in a larger decree being considered for some rights.</w:t>
+              <w:t xml:space="preserve"> – the APEX values corresponding to well rights are added to the net </w:t>
+            </w:r>
+            <w:r>
+              <w:t>absolute</w:t>
+            </w:r>
+            <w:r>
+              <w:t xml:space="preserve"> right values, resulting in a larger decree being considered for some rights.</w:t>
+            </w:r>
+            <w:r>
+              <w:t xml:space="preserve">  Specifying </w:t>
+            </w:r>
+            <w:proofErr w:type="gramStart"/>
+            <w:r>
+              <w:rPr>
+                <w:rStyle w:val="RTiSWDocLiteralText"/>
+              </w:rPr>
+              <w:t>True</w:t>
+            </w:r>
+            <w:proofErr w:type="gramEnd"/>
+            <w:r>
+              <w:t xml:space="preserve"> will also match conditional water rights, in which case the net absolute value is typically zero.</w:t>
             </w:r>
           </w:p>
           <w:p>
@@ -4032,7 +4075,13 @@
           </w:p>
           <w:p>
             <w:r>
-              <w:t xml:space="preserve">Because net amount rights usually either have a decreed rate or an APEX amount, using </w:t>
+              <w:t xml:space="preserve">Because net amount rights usually </w:t>
+            </w:r>
+            <w:r>
+              <w:t>can have any combination of absolute/conditional/APEX</w:t>
+            </w:r>
+            <w:r>
+              <w:t xml:space="preserve">, using </w:t>
             </w:r>
             <w:r>
               <w:rPr>
@@ -4041,7 +4090,10 @@
               <w:t>True</w:t>
             </w:r>
             <w:r>
-              <w:t xml:space="preserve"> will generally result in more water rights, where the resulting right amount is either the decree or APEX.</w:t>
+              <w:t xml:space="preserve"> will generally result in more water rights</w:t>
+            </w:r>
+            <w:r>
+              <w:t>.</w:t>
             </w:r>
           </w:p>
         </w:tc>
@@ -4239,7 +4291,11 @@
               <w:t>DefineRightHow</w:t>
             </w:r>
             <w:r>
-              <w:t xml:space="preserve"> parameter.   This value should be used when wells are being explicitly modeled (no water right aggregation), such as </w:t>
+              <w:t xml:space="preserve"> parameter.   This value should be used when wells are being explicitly </w:t>
+            </w:r>
+            <w:r>
+              <w:lastRenderedPageBreak/>
+              <w:t xml:space="preserve">modeled (no water right aggregation), such as </w:t>
             </w:r>
             <w:r>
               <w:t xml:space="preserve">on the South Platte.  For </w:t>
@@ -4297,11 +4353,7 @@
               </w:r>
             </w:smartTag>
             <w:r>
-              <w:t xml:space="preserve"> </w:t>
-            </w:r>
-            <w:r>
-              <w:lastRenderedPageBreak/>
-              <w:t xml:space="preserve">requires that wells are not aggregated and using the </w:t>
+              <w:t xml:space="preserve"> requires that wells are not aggregated and using the </w:t>
             </w:r>
             <w:r>
               <w:rPr>
@@ -4786,7 +4838,11 @@
               <w:t xml:space="preserve">) </w:t>
             </w:r>
             <w:r>
-              <w:t>Use well station identifier and zero-padded water right count for number of digits matching total count.</w:t>
+              <w:t xml:space="preserve">Use well station </w:t>
+            </w:r>
+            <w:r>
+              <w:lastRenderedPageBreak/>
+              <w:t>identifier and zero-padded water right count for number of digits matching total count.</w:t>
             </w:r>
           </w:p>
           <w:p>
@@ -4848,7 +4904,6 @@
               <w:rPr>
                 <w:rStyle w:val="RTiSWDocLiteralText"/>
               </w:rPr>
-              <w:lastRenderedPageBreak/>
               <w:t>:PE</w:t>
             </w:r>
             <w:r>
@@ -4929,6 +4984,7 @@
               <w:rPr>
                 <w:rStyle w:val="RTiSWDocLiteralText"/>
               </w:rPr>
+              <w:lastRenderedPageBreak/>
               <w:t>HydroBaseID</w:t>
             </w:r>
           </w:p>
@@ -5136,17 +5192,1093 @@
       </w:r>
     </w:p>
     <w:p/>
-    <w:p>
-      <w:pPr>
-        <w:ind w:left="720" w:firstLine="720"/>
-      </w:pPr>
-      <w:r>
-        <w:rPr>
-          <w:highlight w:val="yellow"/>
-        </w:rPr>
-        <w:t>Need to insert example.</w:t>
-      </w:r>
-    </w:p>
+    <w:tbl>
+      <w:tblPr>
+        <w:tblStyle w:val="TableGrid"/>
+        <w:tblW w:w="9625" w:type="dxa"/>
+        <w:tblLook w:val="04A0" w:firstRow="1" w:lastRow="0" w:firstColumn="1" w:lastColumn="0" w:noHBand="0" w:noVBand="1"/>
+      </w:tblPr>
+      <w:tblGrid>
+        <w:gridCol w:w="10586"/>
+      </w:tblGrid>
+      <w:tr>
+        <w:tc>
+          <w:tcPr>
+            <w:tcW w:w="9625" w:type="dxa"/>
+          </w:tcPr>
+          <w:p>
+            <w:pPr>
+              <w:rPr>
+                <w:rStyle w:val="RTiSWDocLiteralText"/>
+                <w:sz w:val="18"/>
+                <w:szCs w:val="18"/>
+              </w:rPr>
+            </w:pPr>
+            <w:r>
+              <w:rPr>
+                <w:rStyle w:val="RTiSWDocLiteralText"/>
+                <w:sz w:val="18"/>
+                <w:szCs w:val="18"/>
+              </w:rPr>
+              <w:t># Well Rights File (*.</w:t>
+            </w:r>
+            <w:proofErr w:type="spellStart"/>
+            <w:r>
+              <w:rPr>
+                <w:rStyle w:val="RTiSWDocLiteralText"/>
+                <w:sz w:val="18"/>
+                <w:szCs w:val="18"/>
+              </w:rPr>
+              <w:t>wer</w:t>
+            </w:r>
+            <w:proofErr w:type="spellEnd"/>
+            <w:r>
+              <w:rPr>
+                <w:rStyle w:val="RTiSWDocLiteralText"/>
+                <w:sz w:val="18"/>
+                <w:szCs w:val="18"/>
+              </w:rPr>
+              <w:t>)</w:t>
+            </w:r>
+          </w:p>
+          <w:p>
+            <w:pPr>
+              <w:rPr>
+                <w:rStyle w:val="RTiSWDocLiteralText"/>
+                <w:sz w:val="18"/>
+                <w:szCs w:val="18"/>
+              </w:rPr>
+            </w:pPr>
+            <w:proofErr w:type="spellStart"/>
+            <w:r>
+              <w:rPr>
+                <w:rStyle w:val="RTiSWDocLiteralText"/>
+                <w:sz w:val="18"/>
+                <w:szCs w:val="18"/>
+              </w:rPr>
+              <w:t>StartLog</w:t>
+            </w:r>
+            <w:proofErr w:type="spellEnd"/>
+            <w:r>
+              <w:rPr>
+                <w:rStyle w:val="RTiSWDocLiteralText"/>
+                <w:sz w:val="18"/>
+                <w:szCs w:val="18"/>
+              </w:rPr>
+              <w:t>(</w:t>
+            </w:r>
+            <w:proofErr w:type="spellStart"/>
+            <w:r>
+              <w:rPr>
+                <w:rStyle w:val="RTiSWDocLiteralText"/>
+                <w:sz w:val="18"/>
+                <w:szCs w:val="18"/>
+              </w:rPr>
+              <w:t>LogFile</w:t>
+            </w:r>
+            <w:proofErr w:type="spellEnd"/>
+            <w:r>
+              <w:rPr>
+                <w:rStyle w:val="RTiSWDocLiteralText"/>
+                <w:sz w:val="18"/>
+                <w:szCs w:val="18"/>
+              </w:rPr>
+              <w:t>="WER.log")</w:t>
+            </w:r>
+          </w:p>
+          <w:p>
+            <w:pPr>
+              <w:rPr>
+                <w:rStyle w:val="RTiSWDocLiteralText"/>
+                <w:sz w:val="18"/>
+                <w:szCs w:val="18"/>
+              </w:rPr>
+            </w:pPr>
+            <w:r>
+              <w:rPr>
+                <w:rStyle w:val="RTiSWDocLiteralText"/>
+                <w:sz w:val="18"/>
+                <w:szCs w:val="18"/>
+              </w:rPr>
+              <w:t>#</w:t>
+            </w:r>
+          </w:p>
+          <w:p>
+            <w:pPr>
+              <w:rPr>
+                <w:rStyle w:val="RTiSWDocLiteralText"/>
+                <w:sz w:val="18"/>
+                <w:szCs w:val="18"/>
+              </w:rPr>
+            </w:pPr>
+            <w:r>
+              <w:rPr>
+                <w:rStyle w:val="RTiSWDocLiteralText"/>
+                <w:sz w:val="18"/>
+                <w:szCs w:val="18"/>
+              </w:rPr>
+              <w:t># Step 1 - Read all structures</w:t>
+            </w:r>
+          </w:p>
+          <w:p>
+            <w:pPr>
+              <w:rPr>
+                <w:rStyle w:val="RTiSWDocLiteralText"/>
+                <w:sz w:val="18"/>
+                <w:szCs w:val="18"/>
+              </w:rPr>
+            </w:pPr>
+            <w:proofErr w:type="gramStart"/>
+            <w:r>
+              <w:rPr>
+                <w:rStyle w:val="RTiSWDocLiteralText"/>
+                <w:sz w:val="18"/>
+                <w:szCs w:val="18"/>
+              </w:rPr>
+              <w:t>ReadWellStationsFromList(</w:t>
+            </w:r>
+            <w:proofErr w:type="gramEnd"/>
+            <w:r>
+              <w:rPr>
+                <w:rStyle w:val="RTiSWDocLiteralText"/>
+                <w:sz w:val="18"/>
+                <w:szCs w:val="18"/>
+              </w:rPr>
+              <w:t>ListFile="..\SP_StructList_WER.csv",IDCol=1,NameCol=3,DiversionIDCol=2)</w:t>
+            </w:r>
+          </w:p>
+          <w:p>
+            <w:pPr>
+              <w:rPr>
+                <w:rStyle w:val="RTiSWDocLiteralText"/>
+                <w:sz w:val="18"/>
+                <w:szCs w:val="18"/>
+              </w:rPr>
+            </w:pPr>
+            <w:r>
+              <w:rPr>
+                <w:rStyle w:val="RTiSWDocLiteralText"/>
+                <w:sz w:val="18"/>
+                <w:szCs w:val="18"/>
+              </w:rPr>
+              <w:t>#</w:t>
+            </w:r>
+          </w:p>
+          <w:p>
+            <w:pPr>
+              <w:rPr>
+                <w:rStyle w:val="RTiSWDocLiteralText"/>
+                <w:sz w:val="18"/>
+                <w:szCs w:val="18"/>
+              </w:rPr>
+            </w:pPr>
+            <w:r>
+              <w:rPr>
+                <w:rStyle w:val="RTiSWDocLiteralText"/>
+                <w:sz w:val="18"/>
+                <w:szCs w:val="18"/>
+              </w:rPr>
+              <w:t># Step 2- Set Well aggregates (GW Only lands)</w:t>
+            </w:r>
+          </w:p>
+          <w:p>
+            <w:pPr>
+              <w:rPr>
+                <w:rStyle w:val="RTiSWDocLiteralText"/>
+                <w:sz w:val="18"/>
+                <w:szCs w:val="18"/>
+              </w:rPr>
+            </w:pPr>
+            <w:proofErr w:type="gramStart"/>
+            <w:r>
+              <w:rPr>
+                <w:rStyle w:val="RTiSWDocLiteralText"/>
+                <w:sz w:val="18"/>
+                <w:szCs w:val="18"/>
+              </w:rPr>
+              <w:t>SetWellSystemFromList(</w:t>
+            </w:r>
+            <w:proofErr w:type="gramEnd"/>
+            <w:r>
+              <w:rPr>
+                <w:rStyle w:val="RTiSWDocLiteralText"/>
+                <w:sz w:val="18"/>
+                <w:szCs w:val="18"/>
+              </w:rPr>
+              <w:t>ListFile="..\SP_GWAgg_04212016.csv",PartType=Well,IDCol=1,PartIDsCol=2,</w:t>
+            </w:r>
+          </w:p>
+          <w:p>
+            <w:pPr>
+              <w:rPr>
+                <w:rStyle w:val="RTiSWDocLiteralText"/>
+                <w:sz w:val="18"/>
+                <w:szCs w:val="18"/>
+              </w:rPr>
+            </w:pPr>
+            <w:r>
+              <w:rPr>
+                <w:rStyle w:val="RTiSWDocLiteralText"/>
+                <w:sz w:val="18"/>
+                <w:szCs w:val="18"/>
+              </w:rPr>
+              <w:t xml:space="preserve">  </w:t>
+            </w:r>
+            <w:proofErr w:type="spellStart"/>
+            <w:r>
+              <w:rPr>
+                <w:rStyle w:val="RTiSWDocLiteralText"/>
+                <w:sz w:val="18"/>
+                <w:szCs w:val="18"/>
+              </w:rPr>
+              <w:t>PartIDTypeColumn</w:t>
+            </w:r>
+            <w:proofErr w:type="spellEnd"/>
+            <w:r>
+              <w:rPr>
+                <w:rStyle w:val="RTiSWDocLiteralText"/>
+                <w:sz w:val="18"/>
+                <w:szCs w:val="18"/>
+              </w:rPr>
+              <w:t>="3",PartsListedHow=</w:t>
+            </w:r>
+            <w:proofErr w:type="spellStart"/>
+            <w:r>
+              <w:rPr>
+                <w:rStyle w:val="RTiSWDocLiteralText"/>
+                <w:sz w:val="18"/>
+                <w:szCs w:val="18"/>
+              </w:rPr>
+              <w:t>InColumn,IfNotFound</w:t>
+            </w:r>
+            <w:proofErr w:type="spellEnd"/>
+            <w:r>
+              <w:rPr>
+                <w:rStyle w:val="RTiSWDocLiteralText"/>
+                <w:sz w:val="18"/>
+                <w:szCs w:val="18"/>
+              </w:rPr>
+              <w:t>=Warn)</w:t>
+            </w:r>
+          </w:p>
+          <w:p>
+            <w:pPr>
+              <w:rPr>
+                <w:rStyle w:val="RTiSWDocLiteralText"/>
+                <w:sz w:val="18"/>
+                <w:szCs w:val="18"/>
+              </w:rPr>
+            </w:pPr>
+            <w:r>
+              <w:rPr>
+                <w:rStyle w:val="RTiSWDocLiteralText"/>
+                <w:sz w:val="18"/>
+                <w:szCs w:val="18"/>
+              </w:rPr>
+              <w:t>#</w:t>
+            </w:r>
+          </w:p>
+          <w:p>
+            <w:pPr>
+              <w:rPr>
+                <w:rStyle w:val="RTiSWDocLiteralText"/>
+                <w:sz w:val="18"/>
+                <w:szCs w:val="18"/>
+              </w:rPr>
+            </w:pPr>
+            <w:r>
+              <w:rPr>
+                <w:rStyle w:val="RTiSWDocLiteralText"/>
+                <w:sz w:val="18"/>
+                <w:szCs w:val="18"/>
+              </w:rPr>
+              <w:t xml:space="preserve"># Step 3 - Define diversion and </w:t>
+            </w:r>
+            <w:proofErr w:type="spellStart"/>
+            <w:r>
+              <w:rPr>
+                <w:rStyle w:val="RTiSWDocLiteralText"/>
+                <w:sz w:val="18"/>
+                <w:szCs w:val="18"/>
+              </w:rPr>
+              <w:t>d&amp;w</w:t>
+            </w:r>
+            <w:proofErr w:type="spellEnd"/>
+            <w:r>
+              <w:rPr>
+                <w:rStyle w:val="RTiSWDocLiteralText"/>
+                <w:sz w:val="18"/>
+                <w:szCs w:val="18"/>
+              </w:rPr>
+              <w:t xml:space="preserve"> aggregates and demand systems</w:t>
+            </w:r>
+          </w:p>
+          <w:p>
+            <w:pPr>
+              <w:rPr>
+                <w:rStyle w:val="RTiSWDocLiteralText"/>
+                <w:sz w:val="18"/>
+                <w:szCs w:val="18"/>
+              </w:rPr>
+            </w:pPr>
+            <w:proofErr w:type="gramStart"/>
+            <w:r>
+              <w:rPr>
+                <w:rStyle w:val="RTiSWDocLiteralText"/>
+                <w:sz w:val="18"/>
+                <w:szCs w:val="18"/>
+              </w:rPr>
+              <w:t>SetWellSystemFromList(</w:t>
+            </w:r>
+            <w:proofErr w:type="gramEnd"/>
+            <w:r>
+              <w:rPr>
+                <w:rStyle w:val="RTiSWDocLiteralText"/>
+                <w:sz w:val="18"/>
+                <w:szCs w:val="18"/>
+              </w:rPr>
+              <w:t>ListFile="..\SP_DivSys_CDS.csv",PartType=Ditch,IDCol=1,NameCol=2,</w:t>
+            </w:r>
+          </w:p>
+          <w:p>
+            <w:pPr>
+              <w:rPr>
+                <w:rStyle w:val="RTiSWDocLiteralText"/>
+                <w:sz w:val="18"/>
+                <w:szCs w:val="18"/>
+              </w:rPr>
+            </w:pPr>
+            <w:r>
+              <w:rPr>
+                <w:rStyle w:val="RTiSWDocLiteralText"/>
+                <w:sz w:val="18"/>
+                <w:szCs w:val="18"/>
+              </w:rPr>
+              <w:t xml:space="preserve">  </w:t>
+            </w:r>
+            <w:proofErr w:type="spellStart"/>
+            <w:r>
+              <w:rPr>
+                <w:rStyle w:val="RTiSWDocLiteralText"/>
+                <w:sz w:val="18"/>
+                <w:szCs w:val="18"/>
+              </w:rPr>
+              <w:t>PartIDsCol</w:t>
+            </w:r>
+            <w:proofErr w:type="spellEnd"/>
+            <w:r>
+              <w:rPr>
+                <w:rStyle w:val="RTiSWDocLiteralText"/>
+                <w:sz w:val="18"/>
+                <w:szCs w:val="18"/>
+              </w:rPr>
+              <w:t>=3,PartsListedHow=</w:t>
+            </w:r>
+            <w:proofErr w:type="spellStart"/>
+            <w:r>
+              <w:rPr>
+                <w:rStyle w:val="RTiSWDocLiteralText"/>
+                <w:sz w:val="18"/>
+                <w:szCs w:val="18"/>
+              </w:rPr>
+              <w:t>InRow</w:t>
+            </w:r>
+            <w:proofErr w:type="spellEnd"/>
+            <w:r>
+              <w:rPr>
+                <w:rStyle w:val="RTiSWDocLiteralText"/>
+                <w:sz w:val="18"/>
+                <w:szCs w:val="18"/>
+              </w:rPr>
+              <w:t>)</w:t>
+            </w:r>
+          </w:p>
+          <w:p>
+            <w:pPr>
+              <w:rPr>
+                <w:rStyle w:val="RTiSWDocLiteralText"/>
+                <w:sz w:val="18"/>
+                <w:szCs w:val="18"/>
+              </w:rPr>
+            </w:pPr>
+            <w:proofErr w:type="gramStart"/>
+            <w:r>
+              <w:rPr>
+                <w:rStyle w:val="RTiSWDocLiteralText"/>
+                <w:sz w:val="18"/>
+                <w:szCs w:val="18"/>
+              </w:rPr>
+              <w:t>SetWellAggregateFromList(</w:t>
+            </w:r>
+            <w:proofErr w:type="gramEnd"/>
+            <w:r>
+              <w:rPr>
+                <w:rStyle w:val="RTiSWDocLiteralText"/>
+                <w:sz w:val="18"/>
+                <w:szCs w:val="18"/>
+              </w:rPr>
+              <w:t>ListFile="..\SP_SWAgg.csv",PartType=Ditch,IDCol=1,NameCol=2,</w:t>
+            </w:r>
+          </w:p>
+          <w:p>
+            <w:pPr>
+              <w:rPr>
+                <w:rStyle w:val="RTiSWDocLiteralText"/>
+                <w:sz w:val="18"/>
+                <w:szCs w:val="18"/>
+              </w:rPr>
+            </w:pPr>
+            <w:r>
+              <w:rPr>
+                <w:rStyle w:val="RTiSWDocLiteralText"/>
+                <w:sz w:val="18"/>
+                <w:szCs w:val="18"/>
+              </w:rPr>
+              <w:t xml:space="preserve">  </w:t>
+            </w:r>
+            <w:proofErr w:type="spellStart"/>
+            <w:r>
+              <w:rPr>
+                <w:rStyle w:val="RTiSWDocLiteralText"/>
+                <w:sz w:val="18"/>
+                <w:szCs w:val="18"/>
+              </w:rPr>
+              <w:t>P</w:t>
+            </w:r>
+            <w:r>
+              <w:rPr>
+                <w:rStyle w:val="RTiSWDocLiteralText"/>
+                <w:sz w:val="18"/>
+                <w:szCs w:val="18"/>
+              </w:rPr>
+              <w:t>artIDsCol</w:t>
+            </w:r>
+            <w:proofErr w:type="spellEnd"/>
+            <w:r>
+              <w:rPr>
+                <w:rStyle w:val="RTiSWDocLiteralText"/>
+                <w:sz w:val="18"/>
+                <w:szCs w:val="18"/>
+              </w:rPr>
+              <w:t>=3,PartsListedHow=</w:t>
+            </w:r>
+            <w:proofErr w:type="spellStart"/>
+            <w:r>
+              <w:rPr>
+                <w:rStyle w:val="RTiSWDocLiteralText"/>
+                <w:sz w:val="18"/>
+                <w:szCs w:val="18"/>
+              </w:rPr>
+              <w:t>InColumn</w:t>
+            </w:r>
+            <w:proofErr w:type="spellEnd"/>
+            <w:r>
+              <w:rPr>
+                <w:rStyle w:val="RTiSWDocLiteralText"/>
+                <w:sz w:val="18"/>
+                <w:szCs w:val="18"/>
+              </w:rPr>
+              <w:t>)</w:t>
+            </w:r>
+          </w:p>
+          <w:p>
+            <w:pPr>
+              <w:rPr>
+                <w:rStyle w:val="RTiSWDocLiteralText"/>
+                <w:sz w:val="18"/>
+                <w:szCs w:val="18"/>
+              </w:rPr>
+            </w:pPr>
+            <w:r>
+              <w:rPr>
+                <w:rStyle w:val="RTiSWDocLiteralText"/>
+                <w:sz w:val="18"/>
+                <w:szCs w:val="18"/>
+              </w:rPr>
+              <w:t>#</w:t>
+            </w:r>
+          </w:p>
+          <w:p>
+            <w:pPr>
+              <w:rPr>
+                <w:rStyle w:val="RTiSWDocLiteralText"/>
+                <w:sz w:val="18"/>
+                <w:szCs w:val="18"/>
+              </w:rPr>
+            </w:pPr>
+            <w:r>
+              <w:rPr>
+                <w:rStyle w:val="RTiSWDocLiteralText"/>
+                <w:sz w:val="18"/>
+                <w:szCs w:val="18"/>
+              </w:rPr>
+              <w:t xml:space="preserve"># Step 4 - Read rights from </w:t>
+            </w:r>
+            <w:proofErr w:type="spellStart"/>
+            <w:r>
+              <w:rPr>
+                <w:rStyle w:val="RTiSWDocLiteralText"/>
+                <w:sz w:val="18"/>
+                <w:szCs w:val="18"/>
+              </w:rPr>
+              <w:t>HydroBase</w:t>
+            </w:r>
+            <w:proofErr w:type="spellEnd"/>
+          </w:p>
+          <w:p>
+            <w:pPr>
+              <w:rPr>
+                <w:rStyle w:val="RTiSWDocLiteralText"/>
+                <w:sz w:val="18"/>
+                <w:szCs w:val="18"/>
+              </w:rPr>
+            </w:pPr>
+            <w:r>
+              <w:rPr>
+                <w:rStyle w:val="RTiSWDocLiteralText"/>
+                <w:sz w:val="18"/>
+                <w:szCs w:val="18"/>
+              </w:rPr>
+              <w:t>#</w:t>
+            </w:r>
+          </w:p>
+          <w:p>
+            <w:pPr>
+              <w:rPr>
+                <w:rStyle w:val="RTiSWDocLiteralText"/>
+                <w:sz w:val="18"/>
+                <w:szCs w:val="18"/>
+              </w:rPr>
+            </w:pPr>
+            <w:r>
+              <w:rPr>
+                <w:rStyle w:val="RTiSWDocLiteralText"/>
+                <w:sz w:val="18"/>
+                <w:szCs w:val="18"/>
+              </w:rPr>
+              <w:t>ReadWellRightsFromHydroBase(Approach="Simple",ID="*",IDFormat="StationIDAutoN",</w:t>
+            </w:r>
+          </w:p>
+          <w:p>
+            <w:pPr>
+              <w:rPr>
+                <w:rStyle w:val="RTiSWDocLiteralText"/>
+                <w:sz w:val="18"/>
+                <w:szCs w:val="18"/>
+              </w:rPr>
+            </w:pPr>
+            <w:r>
+              <w:rPr>
+                <w:rStyle w:val="RTiSWDocLiteralText"/>
+                <w:sz w:val="18"/>
+                <w:szCs w:val="18"/>
+              </w:rPr>
+              <w:lastRenderedPageBreak/>
+              <w:t xml:space="preserve">  </w:t>
+            </w:r>
+            <w:r>
+              <w:rPr>
+                <w:rStyle w:val="RTiSWDocLiteralText"/>
+                <w:sz w:val="18"/>
+                <w:szCs w:val="18"/>
+              </w:rPr>
+              <w:t>PermitIDPostFormat="%sP",Year="1956,1976,1987,1997,2001,2005,2010",Div="1",</w:t>
+            </w:r>
+          </w:p>
+          <w:p>
+            <w:pPr>
+              <w:rPr>
+                <w:rStyle w:val="RTiSWDocLiteralText"/>
+                <w:sz w:val="18"/>
+                <w:szCs w:val="18"/>
+              </w:rPr>
+            </w:pPr>
+            <w:r>
+              <w:rPr>
+                <w:rStyle w:val="RTiSWDocLiteralText"/>
+                <w:sz w:val="18"/>
+                <w:szCs w:val="18"/>
+              </w:rPr>
+              <w:t xml:space="preserve">  </w:t>
+            </w:r>
+            <w:r>
+              <w:rPr>
+                <w:rStyle w:val="RTiSWDocLiteralText"/>
+                <w:sz w:val="18"/>
+                <w:szCs w:val="18"/>
+              </w:rPr>
+              <w:t>DefaultAppropriationDate="1950-01-01",UseApex=True,OnOffDefault=AppropriationDate)</w:t>
+            </w:r>
+          </w:p>
+          <w:p>
+            <w:pPr>
+              <w:rPr>
+                <w:rStyle w:val="RTiSWDocLiteralText"/>
+                <w:sz w:val="18"/>
+                <w:szCs w:val="18"/>
+              </w:rPr>
+            </w:pPr>
+            <w:r>
+              <w:rPr>
+                <w:rStyle w:val="RTiSWDocLiteralText"/>
+                <w:sz w:val="18"/>
+                <w:szCs w:val="18"/>
+              </w:rPr>
+              <w:t>#</w:t>
+            </w:r>
+          </w:p>
+          <w:p>
+            <w:pPr>
+              <w:rPr>
+                <w:rStyle w:val="RTiSWDocLiteralText"/>
+                <w:sz w:val="18"/>
+                <w:szCs w:val="18"/>
+              </w:rPr>
+            </w:pPr>
+            <w:r>
+              <w:rPr>
+                <w:rStyle w:val="RTiSWDocLiteralText"/>
+                <w:sz w:val="18"/>
+                <w:szCs w:val="18"/>
+              </w:rPr>
+              <w:t># Step 5 - Set well rights</w:t>
+            </w:r>
+          </w:p>
+          <w:p>
+            <w:pPr>
+              <w:rPr>
+                <w:rStyle w:val="RTiSWDocLiteralText"/>
+                <w:sz w:val="18"/>
+                <w:szCs w:val="18"/>
+              </w:rPr>
+            </w:pPr>
+            <w:r>
+              <w:rPr>
+                <w:rStyle w:val="RTiSWDocLiteralText"/>
+                <w:sz w:val="18"/>
+                <w:szCs w:val="18"/>
+              </w:rPr>
+              <w:t>#  The following rights have historical pumping records but no water right</w:t>
+            </w:r>
+          </w:p>
+          <w:p>
+            <w:pPr>
+              <w:rPr>
+                <w:rStyle w:val="RTiSWDocLiteralText"/>
+                <w:sz w:val="18"/>
+                <w:szCs w:val="18"/>
+              </w:rPr>
+            </w:pPr>
+            <w:r>
+              <w:rPr>
+                <w:rStyle w:val="RTiSWDocLiteralText"/>
+                <w:sz w:val="18"/>
+                <w:szCs w:val="18"/>
+              </w:rPr>
+              <w:t>#</w:t>
+            </w:r>
+          </w:p>
+          <w:p>
+            <w:pPr>
+              <w:rPr>
+                <w:rStyle w:val="RTiSWDocLiteralText"/>
+                <w:sz w:val="18"/>
+                <w:szCs w:val="18"/>
+              </w:rPr>
+            </w:pPr>
+            <w:r>
+              <w:rPr>
+                <w:rStyle w:val="RTiSWDocLiteralText"/>
+                <w:sz w:val="18"/>
+                <w:szCs w:val="18"/>
+              </w:rPr>
+              <w:t>SetWellRight(ID="6406627",StationID="64_AWP001",AdministrationNumber=55555.00000,Decree=4.0,</w:t>
+            </w:r>
+          </w:p>
+          <w:p>
+            <w:pPr>
+              <w:rPr>
+                <w:rStyle w:val="RTiSWDocLiteralText"/>
+                <w:sz w:val="18"/>
+                <w:szCs w:val="18"/>
+              </w:rPr>
+            </w:pPr>
+            <w:r>
+              <w:rPr>
+                <w:rStyle w:val="RTiSWDocLiteralText"/>
+                <w:sz w:val="18"/>
+                <w:szCs w:val="18"/>
+              </w:rPr>
+              <w:t xml:space="preserve">  </w:t>
+            </w:r>
+            <w:proofErr w:type="spellStart"/>
+            <w:r>
+              <w:rPr>
+                <w:rStyle w:val="RTiSWDocLiteralText"/>
+                <w:sz w:val="18"/>
+                <w:szCs w:val="18"/>
+              </w:rPr>
+              <w:t>OnOff</w:t>
+            </w:r>
+            <w:proofErr w:type="spellEnd"/>
+            <w:r>
+              <w:rPr>
+                <w:rStyle w:val="RTiSWDocLiteralText"/>
+                <w:sz w:val="18"/>
+                <w:szCs w:val="18"/>
+              </w:rPr>
+              <w:t>=1,IfNotFound=</w:t>
+            </w:r>
+            <w:proofErr w:type="spellStart"/>
+            <w:r>
+              <w:rPr>
+                <w:rStyle w:val="RTiSWDocLiteralText"/>
+                <w:sz w:val="18"/>
+                <w:szCs w:val="18"/>
+              </w:rPr>
+              <w:t>Add,IfFound</w:t>
+            </w:r>
+            <w:proofErr w:type="spellEnd"/>
+            <w:r>
+              <w:rPr>
+                <w:rStyle w:val="RTiSWDocLiteralText"/>
+                <w:sz w:val="18"/>
+                <w:szCs w:val="18"/>
+              </w:rPr>
+              <w:t>=Warn)</w:t>
+            </w:r>
+          </w:p>
+          <w:p>
+            <w:pPr>
+              <w:rPr>
+                <w:rStyle w:val="RTiSWDocLiteralText"/>
+                <w:sz w:val="18"/>
+                <w:szCs w:val="18"/>
+              </w:rPr>
+            </w:pPr>
+            <w:r>
+              <w:rPr>
+                <w:rStyle w:val="RTiSWDocLiteralText"/>
+                <w:sz w:val="18"/>
+                <w:szCs w:val="18"/>
+              </w:rPr>
+              <w:t>#</w:t>
+            </w:r>
+          </w:p>
+          <w:p>
+            <w:pPr>
+              <w:rPr>
+                <w:rStyle w:val="RTiSWDocLiteralText"/>
+                <w:sz w:val="18"/>
+                <w:szCs w:val="18"/>
+              </w:rPr>
+            </w:pPr>
+            <w:r>
+              <w:rPr>
+                <w:rStyle w:val="RTiSWDocLiteralText"/>
+                <w:sz w:val="18"/>
+                <w:szCs w:val="18"/>
+              </w:rPr>
+              <w:t># Step 6 - Sort and Write</w:t>
+            </w:r>
+          </w:p>
+          <w:p>
+            <w:pPr>
+              <w:rPr>
+                <w:rStyle w:val="RTiSWDocLiteralText"/>
+                <w:sz w:val="18"/>
+                <w:szCs w:val="18"/>
+              </w:rPr>
+            </w:pPr>
+            <w:r>
+              <w:rPr>
+                <w:rStyle w:val="RTiSWDocLiteralText"/>
+                <w:sz w:val="18"/>
+                <w:szCs w:val="18"/>
+              </w:rPr>
+              <w:t xml:space="preserve">#  Write Data Comments="True" provides output used for subsequent </w:t>
+            </w:r>
+            <w:proofErr w:type="spellStart"/>
+            <w:r>
+              <w:rPr>
+                <w:rStyle w:val="RTiSWDocLiteralText"/>
+                <w:sz w:val="18"/>
+                <w:szCs w:val="18"/>
+              </w:rPr>
+              <w:t>cds</w:t>
+            </w:r>
+            <w:proofErr w:type="spellEnd"/>
+            <w:r>
+              <w:rPr>
+                <w:rStyle w:val="RTiSWDocLiteralText"/>
+                <w:sz w:val="18"/>
+                <w:szCs w:val="18"/>
+              </w:rPr>
+              <w:t xml:space="preserve"> and </w:t>
+            </w:r>
+            <w:proofErr w:type="spellStart"/>
+            <w:r>
+              <w:rPr>
+                <w:rStyle w:val="RTiSWDocLiteralText"/>
+                <w:sz w:val="18"/>
+                <w:szCs w:val="18"/>
+              </w:rPr>
+              <w:t>ipy</w:t>
+            </w:r>
+            <w:proofErr w:type="spellEnd"/>
+            <w:r>
+              <w:rPr>
+                <w:rStyle w:val="RTiSWDocLiteralText"/>
+                <w:sz w:val="18"/>
+                <w:szCs w:val="18"/>
+              </w:rPr>
+              <w:t xml:space="preserve"> acreage filling</w:t>
+            </w:r>
+          </w:p>
+          <w:p>
+            <w:pPr>
+              <w:rPr>
+                <w:rStyle w:val="RTiSWDocLiteralText"/>
+                <w:sz w:val="18"/>
+                <w:szCs w:val="18"/>
+              </w:rPr>
+            </w:pPr>
+            <w:r>
+              <w:rPr>
+                <w:rStyle w:val="RTiSWDocLiteralText"/>
+                <w:sz w:val="18"/>
+                <w:szCs w:val="18"/>
+              </w:rPr>
+              <w:t xml:space="preserve">#  Write Data Comments="False" provides merged file used for setting </w:t>
+            </w:r>
+            <w:proofErr w:type="spellStart"/>
+            <w:r>
+              <w:rPr>
+                <w:rStyle w:val="RTiSWDocLiteralText"/>
+                <w:sz w:val="18"/>
+                <w:szCs w:val="18"/>
+              </w:rPr>
+              <w:t>ipy</w:t>
+            </w:r>
+            <w:proofErr w:type="spellEnd"/>
+            <w:r>
+              <w:rPr>
+                <w:rStyle w:val="RTiSWDocLiteralText"/>
+                <w:sz w:val="18"/>
+                <w:szCs w:val="18"/>
+              </w:rPr>
+              <w:t xml:space="preserve"> max pumping</w:t>
+            </w:r>
+          </w:p>
+          <w:p>
+            <w:pPr>
+              <w:rPr>
+                <w:rStyle w:val="RTiSWDocLiteralText"/>
+                <w:sz w:val="18"/>
+                <w:szCs w:val="18"/>
+              </w:rPr>
+            </w:pPr>
+            <w:proofErr w:type="spellStart"/>
+            <w:r>
+              <w:rPr>
+                <w:rStyle w:val="RTiSWDocLiteralText"/>
+                <w:sz w:val="18"/>
+                <w:szCs w:val="18"/>
+              </w:rPr>
+              <w:t>SortWellRights</w:t>
+            </w:r>
+            <w:proofErr w:type="spellEnd"/>
+            <w:r>
+              <w:rPr>
+                <w:rStyle w:val="RTiSWDocLiteralText"/>
+                <w:sz w:val="18"/>
+                <w:szCs w:val="18"/>
+              </w:rPr>
+              <w:t>(Order=IDAscending,Order2=</w:t>
+            </w:r>
+            <w:proofErr w:type="spellStart"/>
+            <w:r>
+              <w:rPr>
+                <w:rStyle w:val="RTiSWDocLiteralText"/>
+                <w:sz w:val="18"/>
+                <w:szCs w:val="18"/>
+              </w:rPr>
+              <w:t>IDAscending</w:t>
+            </w:r>
+            <w:proofErr w:type="spellEnd"/>
+            <w:r>
+              <w:rPr>
+                <w:rStyle w:val="RTiSWDocLiteralText"/>
+                <w:sz w:val="18"/>
+                <w:szCs w:val="18"/>
+              </w:rPr>
+              <w:t>)</w:t>
+            </w:r>
+          </w:p>
+          <w:p>
+            <w:pPr>
+              <w:rPr>
+                <w:rStyle w:val="RTiSWDocLiteralText"/>
+                <w:sz w:val="18"/>
+                <w:szCs w:val="18"/>
+              </w:rPr>
+            </w:pPr>
+            <w:proofErr w:type="gramStart"/>
+            <w:r>
+              <w:rPr>
+                <w:rStyle w:val="RTiSWDocLiteralText"/>
+                <w:sz w:val="18"/>
+                <w:szCs w:val="18"/>
+              </w:rPr>
+              <w:t>WriteWellRightsToStateMod(</w:t>
+            </w:r>
+            <w:proofErr w:type="gramEnd"/>
+            <w:r>
+              <w:rPr>
+                <w:rStyle w:val="RTiSWDocLiteralText"/>
+                <w:sz w:val="18"/>
+                <w:szCs w:val="18"/>
+              </w:rPr>
+              <w:t>OutputFile="..\StateCU\SPDSS_NotMerged.wer",</w:t>
+            </w:r>
+          </w:p>
+          <w:p>
+            <w:pPr>
+              <w:rPr>
+                <w:rStyle w:val="RTiSWDocLiteralText"/>
+                <w:sz w:val="18"/>
+                <w:szCs w:val="18"/>
+              </w:rPr>
+            </w:pPr>
+            <w:r>
+              <w:rPr>
+                <w:rStyle w:val="RTiSWDocLiteralText"/>
+                <w:sz w:val="18"/>
+                <w:szCs w:val="18"/>
+              </w:rPr>
+              <w:t xml:space="preserve">  </w:t>
+            </w:r>
+            <w:proofErr w:type="spellStart"/>
+            <w:r>
+              <w:rPr>
+                <w:rStyle w:val="RTiSWDocLiteralText"/>
+                <w:sz w:val="18"/>
+                <w:szCs w:val="18"/>
+              </w:rPr>
+              <w:t>WriteExtendedDataComments</w:t>
+            </w:r>
+            <w:proofErr w:type="spellEnd"/>
+            <w:r>
+              <w:rPr>
+                <w:rStyle w:val="RTiSWDocLiteralText"/>
+                <w:sz w:val="18"/>
+                <w:szCs w:val="18"/>
+              </w:rPr>
+              <w:t>=True)</w:t>
+            </w:r>
+          </w:p>
+          <w:p>
+            <w:pPr>
+              <w:rPr>
+                <w:rStyle w:val="RTiSWDocLiteralText"/>
+                <w:sz w:val="18"/>
+                <w:szCs w:val="18"/>
+              </w:rPr>
+            </w:pPr>
+            <w:r>
+              <w:rPr>
+                <w:rStyle w:val="RTiSWDocLiteralText"/>
+                <w:sz w:val="18"/>
+                <w:szCs w:val="18"/>
+              </w:rPr>
+              <w:t>#</w:t>
+            </w:r>
+          </w:p>
+          <w:p>
+            <w:pPr>
+              <w:rPr>
+                <w:rStyle w:val="RTiSWDocLiteralText"/>
+                <w:sz w:val="18"/>
+                <w:szCs w:val="18"/>
+              </w:rPr>
+            </w:pPr>
+            <w:r>
+              <w:rPr>
+                <w:rStyle w:val="RTiSWDocLiteralText"/>
+                <w:sz w:val="18"/>
+                <w:szCs w:val="18"/>
+              </w:rPr>
+              <w:t># Check the well rights</w:t>
+            </w:r>
+          </w:p>
+          <w:p>
+            <w:pPr>
+              <w:rPr>
+                <w:rStyle w:val="RTiSWDocLiteralText"/>
+                <w:sz w:val="18"/>
+                <w:szCs w:val="18"/>
+              </w:rPr>
+            </w:pPr>
+            <w:proofErr w:type="spellStart"/>
+            <w:r>
+              <w:rPr>
+                <w:rStyle w:val="RTiSWDocLiteralText"/>
+                <w:sz w:val="18"/>
+                <w:szCs w:val="18"/>
+              </w:rPr>
+              <w:t>CheckWellRights</w:t>
+            </w:r>
+            <w:proofErr w:type="spellEnd"/>
+            <w:r>
+              <w:rPr>
+                <w:rStyle w:val="RTiSWDocLiteralText"/>
+                <w:sz w:val="18"/>
+                <w:szCs w:val="18"/>
+              </w:rPr>
+              <w:t>(ID="*")</w:t>
+            </w:r>
+          </w:p>
+          <w:p>
+            <w:proofErr w:type="spellStart"/>
+            <w:r>
+              <w:rPr>
+                <w:rStyle w:val="RTiSWDocLiteralText"/>
+                <w:sz w:val="18"/>
+                <w:szCs w:val="18"/>
+              </w:rPr>
+              <w:t>WriteCheckFile</w:t>
+            </w:r>
+            <w:proofErr w:type="spellEnd"/>
+            <w:r>
+              <w:rPr>
+                <w:rStyle w:val="RTiSWDocLiteralText"/>
+                <w:sz w:val="18"/>
+                <w:szCs w:val="18"/>
+              </w:rPr>
+              <w:t>(</w:t>
+            </w:r>
+            <w:proofErr w:type="spellStart"/>
+            <w:r>
+              <w:rPr>
+                <w:rStyle w:val="RTiSWDocLiteralText"/>
+                <w:sz w:val="18"/>
+                <w:szCs w:val="18"/>
+              </w:rPr>
+              <w:t>OutputFile</w:t>
+            </w:r>
+            <w:proofErr w:type="spellEnd"/>
+            <w:r>
+              <w:rPr>
+                <w:rStyle w:val="RTiSWDocLiteralText"/>
+                <w:sz w:val="18"/>
+                <w:szCs w:val="18"/>
+              </w:rPr>
+              <w:t>="WER_Check.csv")</w:t>
+            </w:r>
+          </w:p>
+        </w:tc>
+      </w:tr>
+    </w:tbl>
     <w:p/>
     <w:p>
       <w:pPr>
@@ -5691,6 +6823,233 @@
                 <w:sz w:val="18"/>
                 <w:szCs w:val="18"/>
               </w:rPr>
+              <w:t xml:space="preserve">  </w:t>
+            </w:r>
+            <w:r>
+              <w:rPr>
+                <w:sz w:val="18"/>
+                <w:szCs w:val="18"/>
+              </w:rPr>
+              <w:t>PartType=Parcel,IDCol=1,PartIDsCol=2,PartsListedHow=InColumn)</w:t>
+            </w:r>
+          </w:p>
+          <w:p>
+            <w:pPr>
+              <w:pStyle w:val="PlainText"/>
+              <w:rPr>
+                <w:sz w:val="18"/>
+                <w:szCs w:val="18"/>
+              </w:rPr>
+            </w:pPr>
+            <w:r>
+              <w:rPr>
+                <w:sz w:val="18"/>
+                <w:szCs w:val="18"/>
+              </w:rPr>
+              <w:t>SetWellSystemFromList(ListFile="..\Sp2008L_GWAgg_2005.csv",Year=2005,Div=1,</w:t>
+            </w:r>
+          </w:p>
+          <w:p>
+            <w:pPr>
+              <w:pStyle w:val="PlainText"/>
+              <w:rPr>
+                <w:sz w:val="18"/>
+                <w:szCs w:val="18"/>
+              </w:rPr>
+            </w:pPr>
+            <w:r>
+              <w:rPr>
+                <w:sz w:val="18"/>
+                <w:szCs w:val="18"/>
+              </w:rPr>
+              <w:t xml:space="preserve">  </w:t>
+            </w:r>
+            <w:r>
+              <w:rPr>
+                <w:sz w:val="18"/>
+                <w:szCs w:val="18"/>
+              </w:rPr>
+              <w:t>PartType=Parcel,IDCol=1,PartIDsCol=2,PartsListedHow=InColumn)</w:t>
+            </w:r>
+          </w:p>
+          <w:p>
+            <w:pPr>
+              <w:pStyle w:val="PlainText"/>
+              <w:rPr>
+                <w:sz w:val="18"/>
+                <w:szCs w:val="18"/>
+              </w:rPr>
+            </w:pPr>
+            <w:r>
+              <w:rPr>
+                <w:sz w:val="18"/>
+                <w:szCs w:val="18"/>
+              </w:rPr>
+              <w:t># _________________________________________________________</w:t>
+            </w:r>
+          </w:p>
+          <w:p>
+            <w:pPr>
+              <w:pStyle w:val="PlainText"/>
+              <w:rPr>
+                <w:sz w:val="18"/>
+                <w:szCs w:val="18"/>
+              </w:rPr>
+            </w:pPr>
+            <w:r>
+              <w:rPr>
+                <w:sz w:val="18"/>
+                <w:szCs w:val="18"/>
+              </w:rPr>
+              <w:t># Step 4 - Read Augmentation and Recharge Well Aggregate Parts</w:t>
+            </w:r>
+          </w:p>
+          <w:p>
+            <w:pPr>
+              <w:pStyle w:val="PlainText"/>
+              <w:rPr>
+                <w:sz w:val="18"/>
+                <w:szCs w:val="18"/>
+              </w:rPr>
+            </w:pPr>
+            <w:r>
+              <w:rPr>
+                <w:sz w:val="18"/>
+                <w:szCs w:val="18"/>
+              </w:rPr>
+              <w:t>SetWellAggregateFromList(ListFile="Sp2008L_AugRchWell_Aggregates.csv",PartType=Well,</w:t>
+            </w:r>
+          </w:p>
+          <w:p>
+            <w:pPr>
+              <w:pStyle w:val="PlainText"/>
+              <w:rPr>
+                <w:sz w:val="18"/>
+                <w:szCs w:val="18"/>
+              </w:rPr>
+            </w:pPr>
+            <w:r>
+              <w:rPr>
+                <w:sz w:val="18"/>
+                <w:szCs w:val="18"/>
+              </w:rPr>
+              <w:t xml:space="preserve">  </w:t>
+            </w:r>
+            <w:r>
+              <w:rPr>
+                <w:sz w:val="18"/>
+                <w:szCs w:val="18"/>
+              </w:rPr>
+              <w:t>IDCol=1,PartIDsCol=2,PartsListedHow=InRow,PartIDsColMax=25,IfNotFound=Ignore)</w:t>
+            </w:r>
+          </w:p>
+          <w:p>
+            <w:pPr>
+              <w:pStyle w:val="PlainText"/>
+              <w:rPr>
+                <w:sz w:val="18"/>
+                <w:szCs w:val="18"/>
+              </w:rPr>
+            </w:pPr>
+            <w:r>
+              <w:rPr>
+                <w:sz w:val="18"/>
+                <w:szCs w:val="18"/>
+              </w:rPr>
+              <w:t>SetWellAggregateFromList(ListFile="Sp2008L_AlternatePoint_Aggregates.csv",PartType=Well,</w:t>
+            </w:r>
+          </w:p>
+          <w:p>
+            <w:pPr>
+              <w:pStyle w:val="PlainText"/>
+              <w:rPr>
+                <w:sz w:val="18"/>
+                <w:szCs w:val="18"/>
+              </w:rPr>
+            </w:pPr>
+            <w:r>
+              <w:rPr>
+                <w:sz w:val="18"/>
+                <w:szCs w:val="18"/>
+              </w:rPr>
+              <w:t xml:space="preserve">  </w:t>
+            </w:r>
+            <w:r>
+              <w:rPr>
+                <w:sz w:val="18"/>
+                <w:szCs w:val="18"/>
+              </w:rPr>
+              <w:t>IDCol=1,PartIDsCol=2,PartsListedHow=InRow,PartIDsColMax=1,IfNotFound=Ignore)</w:t>
+            </w:r>
+          </w:p>
+          <w:p>
+            <w:pPr>
+              <w:pStyle w:val="PlainText"/>
+              <w:rPr>
+                <w:sz w:val="18"/>
+                <w:szCs w:val="18"/>
+              </w:rPr>
+            </w:pPr>
+            <w:r>
+              <w:rPr>
+                <w:sz w:val="18"/>
+                <w:szCs w:val="18"/>
+              </w:rPr>
+              <w:t># _________________________________________________________</w:t>
+            </w:r>
+          </w:p>
+          <w:p>
+            <w:pPr>
+              <w:pStyle w:val="PlainText"/>
+              <w:rPr>
+                <w:sz w:val="18"/>
+                <w:szCs w:val="18"/>
+              </w:rPr>
+            </w:pPr>
+            <w:r>
+              <w:rPr>
+                <w:sz w:val="18"/>
+                <w:szCs w:val="18"/>
+              </w:rPr>
+              <w:t xml:space="preserve"># Step </w:t>
+            </w:r>
+            <w:r>
+              <w:rPr>
+                <w:sz w:val="18"/>
+                <w:szCs w:val="18"/>
+              </w:rPr>
+              <w:t>5 - Read rights from HydroBase</w:t>
+            </w:r>
+          </w:p>
+          <w:p>
+            <w:pPr>
+              <w:pStyle w:val="PlainText"/>
+              <w:rPr>
+                <w:sz w:val="18"/>
+                <w:szCs w:val="18"/>
+              </w:rPr>
+            </w:pPr>
+            <w:r>
+              <w:rPr>
+                <w:sz w:val="18"/>
+                <w:szCs w:val="18"/>
+              </w:rPr>
+              <w:t>ReadWellRightsFromHydroBase(ID="*",IDFormat="HydroBaseID",Year="1956,1976,1987,2001,2005",</w:t>
+            </w:r>
+          </w:p>
+          <w:p>
+            <w:pPr>
+              <w:pStyle w:val="PlainText"/>
+              <w:rPr>
+                <w:sz w:val="18"/>
+                <w:szCs w:val="18"/>
+              </w:rPr>
+            </w:pPr>
+            <w:r>
+              <w:rPr>
+                <w:sz w:val="18"/>
+                <w:szCs w:val="18"/>
+              </w:rPr>
               <w:lastRenderedPageBreak/>
               <w:t xml:space="preserve">  </w:t>
             </w:r>
@@ -5699,7 +7058,21 @@
                 <w:sz w:val="18"/>
                 <w:szCs w:val="18"/>
               </w:rPr>
-              <w:t>PartType=Parcel,IDCol=1,PartIDsCol=2,PartsListedHow=InColumn)</w:t>
+              <w:t>Div="1",De</w:t>
+            </w:r>
+            <w:r>
+              <w:rPr>
+                <w:sz w:val="18"/>
+                <w:szCs w:val="18"/>
+              </w:rPr>
+              <w:t>faultAppropriationDate="1950-01-0</w:t>
+            </w:r>
+            <w:r>
+              <w:rPr>
+                <w:sz w:val="18"/>
+                <w:szCs w:val="18"/>
+              </w:rPr>
+              <w:t>1",DefineRightHow=RightIfAvailable,</w:t>
             </w:r>
           </w:p>
           <w:p>
@@ -5715,7 +7088,14 @@
                 <w:sz w:val="18"/>
                 <w:szCs w:val="18"/>
               </w:rPr>
-              <w:t>SetWellSystemFromList(ListFile="..\Sp2008L_GWAgg_2005.csv",Year=2005,Div=1,</w:t>
+              <w:t xml:space="preserve">  </w:t>
+            </w:r>
+            <w:r>
+              <w:rPr>
+                <w:sz w:val="18"/>
+                <w:szCs w:val="18"/>
+              </w:rPr>
+              <w:t>ReadWellRights=True,UseApex=True,OnOffDefault=AppropriationDate)</w:t>
             </w:r>
           </w:p>
           <w:p>
@@ -5731,14 +7111,7 @@
                 <w:sz w:val="18"/>
                 <w:szCs w:val="18"/>
               </w:rPr>
-              <w:t xml:space="preserve">  </w:t>
-            </w:r>
-            <w:r>
-              <w:rPr>
-                <w:sz w:val="18"/>
-                <w:szCs w:val="18"/>
-              </w:rPr>
-              <w:t>PartType=Parcel,IDCol=1,PartIDsCol=2,PartsListedHow=InColumn)</w:t>
+              <w:t># _________________________________________________________</w:t>
             </w:r>
           </w:p>
           <w:p>
@@ -5754,7 +7127,7 @@
                 <w:sz w:val="18"/>
                 <w:szCs w:val="18"/>
               </w:rPr>
-              <w:t># _________________________________________________________</w:t>
+              <w:t># Step 6 - Sort and Write</w:t>
             </w:r>
           </w:p>
           <w:p>
@@ -5770,7 +7143,21 @@
                 <w:sz w:val="18"/>
                 <w:szCs w:val="18"/>
               </w:rPr>
-              <w:t># Step 4 - Read Augmentation and Recharge Well Aggregate Parts</w:t>
+              <w:t xml:space="preserve">#  Write Data Comments="True" provides output used for subsequent cds </w:t>
+            </w:r>
+            <w:r>
+              <w:rPr>
+                <w:sz w:val="18"/>
+                <w:szCs w:val="18"/>
+              </w:rPr>
+              <w:t>&amp;</w:t>
+            </w:r>
+            <w:r>
+              <w:rPr>
+                <w:sz w:val="18"/>
+                <w:szCs w:val="18"/>
+              </w:rPr>
+              <w:t xml:space="preserve"> ipy acreage filling</w:t>
             </w:r>
           </w:p>
           <w:p>
@@ -5786,261 +7173,6 @@
                 <w:sz w:val="18"/>
                 <w:szCs w:val="18"/>
               </w:rPr>
-              <w:t>SetWellAggregateFromList(ListFile="Sp2008L_AugRchWell_Aggregates.csv",PartType=Well,</w:t>
-            </w:r>
-          </w:p>
-          <w:p>
-            <w:pPr>
-              <w:pStyle w:val="PlainText"/>
-              <w:rPr>
-                <w:sz w:val="18"/>
-                <w:szCs w:val="18"/>
-              </w:rPr>
-            </w:pPr>
-            <w:r>
-              <w:rPr>
-                <w:sz w:val="18"/>
-                <w:szCs w:val="18"/>
-              </w:rPr>
-              <w:t xml:space="preserve">  </w:t>
-            </w:r>
-            <w:r>
-              <w:rPr>
-                <w:sz w:val="18"/>
-                <w:szCs w:val="18"/>
-              </w:rPr>
-              <w:t>IDCol=1,PartIDsCol=2,PartsListedHow=InRow,PartIDsColMax=25,IfNotFound=Ignore)</w:t>
-            </w:r>
-          </w:p>
-          <w:p>
-            <w:pPr>
-              <w:pStyle w:val="PlainText"/>
-              <w:rPr>
-                <w:sz w:val="18"/>
-                <w:szCs w:val="18"/>
-              </w:rPr>
-            </w:pPr>
-            <w:r>
-              <w:rPr>
-                <w:sz w:val="18"/>
-                <w:szCs w:val="18"/>
-              </w:rPr>
-              <w:t>SetWellAggregateFromList(ListFile="Sp2008L_AlternatePoint_Aggregates.csv",PartType=Well,</w:t>
-            </w:r>
-          </w:p>
-          <w:p>
-            <w:pPr>
-              <w:pStyle w:val="PlainText"/>
-              <w:rPr>
-                <w:sz w:val="18"/>
-                <w:szCs w:val="18"/>
-              </w:rPr>
-            </w:pPr>
-            <w:r>
-              <w:rPr>
-                <w:sz w:val="18"/>
-                <w:szCs w:val="18"/>
-              </w:rPr>
-              <w:t xml:space="preserve">  </w:t>
-            </w:r>
-            <w:r>
-              <w:rPr>
-                <w:sz w:val="18"/>
-                <w:szCs w:val="18"/>
-              </w:rPr>
-              <w:t>IDCol=1,PartIDsCol=2,PartsListedHow=InRow,PartIDsColMax=1,IfNotFound=Ignore)</w:t>
-            </w:r>
-          </w:p>
-          <w:p>
-            <w:pPr>
-              <w:pStyle w:val="PlainText"/>
-              <w:rPr>
-                <w:sz w:val="18"/>
-                <w:szCs w:val="18"/>
-              </w:rPr>
-            </w:pPr>
-            <w:r>
-              <w:rPr>
-                <w:sz w:val="18"/>
-                <w:szCs w:val="18"/>
-              </w:rPr>
-              <w:t># _________________________________________________________</w:t>
-            </w:r>
-          </w:p>
-          <w:p>
-            <w:pPr>
-              <w:pStyle w:val="PlainText"/>
-              <w:rPr>
-                <w:sz w:val="18"/>
-                <w:szCs w:val="18"/>
-              </w:rPr>
-            </w:pPr>
-            <w:r>
-              <w:rPr>
-                <w:sz w:val="18"/>
-                <w:szCs w:val="18"/>
-              </w:rPr>
-              <w:t xml:space="preserve"># Step </w:t>
-            </w:r>
-            <w:r>
-              <w:rPr>
-                <w:sz w:val="18"/>
-                <w:szCs w:val="18"/>
-              </w:rPr>
-              <w:t>5 - Read rights from HydroBase</w:t>
-            </w:r>
-          </w:p>
-          <w:p>
-            <w:pPr>
-              <w:pStyle w:val="PlainText"/>
-              <w:rPr>
-                <w:sz w:val="18"/>
-                <w:szCs w:val="18"/>
-              </w:rPr>
-            </w:pPr>
-            <w:r>
-              <w:rPr>
-                <w:sz w:val="18"/>
-                <w:szCs w:val="18"/>
-              </w:rPr>
-              <w:t>ReadWellRightsFromHydroBase(ID="*",IDFormat="HydroBaseID",Year="1956,1976,1987,2001,2005",</w:t>
-            </w:r>
-          </w:p>
-          <w:p>
-            <w:pPr>
-              <w:pStyle w:val="PlainText"/>
-              <w:rPr>
-                <w:sz w:val="18"/>
-                <w:szCs w:val="18"/>
-              </w:rPr>
-            </w:pPr>
-            <w:r>
-              <w:rPr>
-                <w:sz w:val="18"/>
-                <w:szCs w:val="18"/>
-              </w:rPr>
-              <w:t xml:space="preserve">  </w:t>
-            </w:r>
-            <w:r>
-              <w:rPr>
-                <w:sz w:val="18"/>
-                <w:szCs w:val="18"/>
-              </w:rPr>
-              <w:t>Div="1",De</w:t>
-            </w:r>
-            <w:r>
-              <w:rPr>
-                <w:sz w:val="18"/>
-                <w:szCs w:val="18"/>
-              </w:rPr>
-              <w:t>faultAppropriationDate="1950-01-0</w:t>
-            </w:r>
-            <w:r>
-              <w:rPr>
-                <w:sz w:val="18"/>
-                <w:szCs w:val="18"/>
-              </w:rPr>
-              <w:t>1",DefineRightHow=RightIfAvailable,</w:t>
-            </w:r>
-          </w:p>
-          <w:p>
-            <w:pPr>
-              <w:pStyle w:val="PlainText"/>
-              <w:rPr>
-                <w:sz w:val="18"/>
-                <w:szCs w:val="18"/>
-              </w:rPr>
-            </w:pPr>
-            <w:r>
-              <w:rPr>
-                <w:sz w:val="18"/>
-                <w:szCs w:val="18"/>
-              </w:rPr>
-              <w:t xml:space="preserve">  </w:t>
-            </w:r>
-            <w:r>
-              <w:rPr>
-                <w:sz w:val="18"/>
-                <w:szCs w:val="18"/>
-              </w:rPr>
-              <w:t>ReadWellRights=True,UseApex=True,OnOffDefault=AppropriationDate)</w:t>
-            </w:r>
-          </w:p>
-          <w:p>
-            <w:pPr>
-              <w:pStyle w:val="PlainText"/>
-              <w:rPr>
-                <w:sz w:val="18"/>
-                <w:szCs w:val="18"/>
-              </w:rPr>
-            </w:pPr>
-            <w:r>
-              <w:rPr>
-                <w:sz w:val="18"/>
-                <w:szCs w:val="18"/>
-              </w:rPr>
-              <w:t># _________________________________________________________</w:t>
-            </w:r>
-          </w:p>
-          <w:p>
-            <w:pPr>
-              <w:pStyle w:val="PlainText"/>
-              <w:rPr>
-                <w:sz w:val="18"/>
-                <w:szCs w:val="18"/>
-              </w:rPr>
-            </w:pPr>
-            <w:r>
-              <w:rPr>
-                <w:sz w:val="18"/>
-                <w:szCs w:val="18"/>
-              </w:rPr>
-              <w:t># Step 6 - Sort and Write</w:t>
-            </w:r>
-          </w:p>
-          <w:p>
-            <w:pPr>
-              <w:pStyle w:val="PlainText"/>
-              <w:rPr>
-                <w:sz w:val="18"/>
-                <w:szCs w:val="18"/>
-              </w:rPr>
-            </w:pPr>
-            <w:r>
-              <w:rPr>
-                <w:sz w:val="18"/>
-                <w:szCs w:val="18"/>
-              </w:rPr>
-              <w:t xml:space="preserve">#  Write Data Comments="True" provides output used for subsequent cds </w:t>
-            </w:r>
-            <w:r>
-              <w:rPr>
-                <w:sz w:val="18"/>
-                <w:szCs w:val="18"/>
-              </w:rPr>
-              <w:t>&amp;</w:t>
-            </w:r>
-            <w:r>
-              <w:rPr>
-                <w:sz w:val="18"/>
-                <w:szCs w:val="18"/>
-              </w:rPr>
-              <w:t xml:space="preserve"> ipy acreage filling</w:t>
-            </w:r>
-          </w:p>
-          <w:p>
-            <w:pPr>
-              <w:pStyle w:val="PlainText"/>
-              <w:rPr>
-                <w:sz w:val="18"/>
-                <w:szCs w:val="18"/>
-              </w:rPr>
-            </w:pPr>
-            <w:r>
-              <w:rPr>
-                <w:sz w:val="18"/>
-                <w:szCs w:val="18"/>
-              </w:rPr>
               <w:t>#  Write Data Comments="False" provides merged file used for set</w:t>
             </w:r>
             <w:r>
@@ -6050,8 +7182,6 @@
               </w:rPr>
               <w:t>t</w:t>
             </w:r>
-            <w:bookmarkStart w:id="2" w:name="_GoBack"/>
-            <w:bookmarkEnd w:id="2"/>
             <w:r>
               <w:rPr>
                 <w:sz w:val="18"/>
@@ -6252,6 +7382,63 @@
           <w:color w:val="C0C0C0"/>
         </w:rPr>
       </w:pPr>
+    </w:p>
+    <w:p>
+      <w:pPr>
+        <w:rPr>
+          <w:color w:val="000000"/>
+        </w:rPr>
+      </w:pPr>
+    </w:p>
+    <w:p>
+      <w:pPr>
+        <w:rPr>
+          <w:color w:val="000000"/>
+        </w:rPr>
+      </w:pPr>
+      <w:r>
+        <w:rPr>
+          <w:color w:val="000000"/>
+        </w:rPr>
+        <w:br w:type="page"/>
+      </w:r>
+    </w:p>
+    <w:p>
+      <w:pPr>
+        <w:rPr>
+          <w:color w:val="000000"/>
+        </w:rPr>
+      </w:pPr>
+      <w:bookmarkStart w:id="2" w:name="_GoBack"/>
+      <w:bookmarkEnd w:id="2"/>
+    </w:p>
+    <w:p>
+      <w:pPr>
+        <w:rPr>
+          <w:color w:val="000000"/>
+        </w:rPr>
+      </w:pPr>
+    </w:p>
+    <w:p>
+      <w:pPr>
+        <w:rPr>
+          <w:color w:val="000000"/>
+        </w:rPr>
+      </w:pPr>
+    </w:p>
+    <w:p>
+      <w:pPr>
+        <w:jc w:val="center"/>
+        <w:rPr>
+          <w:color w:val="D9D9D9" w:themeColor="background1" w:themeShade="D9"/>
+        </w:rPr>
+      </w:pPr>
+      <w:r>
+        <w:rPr>
+          <w:color w:val="D9D9D9" w:themeColor="background1" w:themeShade="D9"/>
+        </w:rPr>
+        <w:t>This page is intentionally blank.</w:t>
+      </w:r>
     </w:p>
     <w:p>
       <w:pPr>
@@ -6326,7 +7513,7 @@
         <w:rFonts w:cs="Arial"/>
         <w:noProof/>
       </w:rPr>
-      <w:t>12</w:t>
+      <w:t>16</w:t>
     </w:r>
     <w:r>
       <w:rPr>
@@ -6367,7 +7554,7 @@
       <w:rPr>
         <w:noProof/>
       </w:rPr>
-      <w:t>13</w:t>
+      <w:t>15</w:t>
     </w:r>
     <w:r>
       <w:fldChar w:fldCharType="end"/>

</xml_diff>